<commit_message>
Added how to close commit editor
</commit_message>
<xml_diff>
--- a/Git and Github cheat sheet.docx
+++ b/Git and Github cheat sheet.docx
@@ -23,8 +23,20 @@
           <w:sz w:val="44"/>
           <w:szCs w:val="44"/>
         </w:rPr>
-        <w:t>Hello Everyone !</w:t>
-      </w:r>
+        <w:t xml:space="preserve">Hello </w:t>
+      </w:r>
+      <w:proofErr w:type="gramStart"/>
+      <w:r>
+        <w:rPr>
+          <w:rFonts w:ascii="Segoe UI" w:eastAsia="Times New Roman" w:hAnsi="Segoe UI" w:cs="Segoe UI"/>
+          <w:color w:val="08090A"/>
+          <w:kern w:val="36"/>
+          <w:sz w:val="44"/>
+          <w:szCs w:val="44"/>
+        </w:rPr>
+        <w:t>Everyone !</w:t>
+      </w:r>
+      <w:proofErr w:type="gramEnd"/>
     </w:p>
     <w:p>
       <w:pPr>
@@ -44,7 +56,47 @@
           <w:sz w:val="30"/>
           <w:szCs w:val="30"/>
         </w:rPr>
-        <w:t>Today I am sharing my collection of all everyday use git commands , with usage explanations. This Sheet also contains, the methods to use online git platform like Github.</w:t>
+        <w:t xml:space="preserve">Today I am sharing my collection of all everyday use git </w:t>
+      </w:r>
+      <w:proofErr w:type="gramStart"/>
+      <w:r>
+        <w:rPr>
+          <w:rFonts w:ascii="Segoe UI" w:eastAsia="Times New Roman" w:hAnsi="Segoe UI" w:cs="Segoe UI"/>
+          <w:color w:val="08090A"/>
+          <w:sz w:val="30"/>
+          <w:szCs w:val="30"/>
+        </w:rPr>
+        <w:t>commands ,</w:t>
+      </w:r>
+      <w:proofErr w:type="gramEnd"/>
+      <w:r>
+        <w:rPr>
+          <w:rFonts w:ascii="Segoe UI" w:eastAsia="Times New Roman" w:hAnsi="Segoe UI" w:cs="Segoe UI"/>
+          <w:color w:val="08090A"/>
+          <w:sz w:val="30"/>
+          <w:szCs w:val="30"/>
+        </w:rPr>
+        <w:t xml:space="preserve"> with usage explanations. This Sheet also contains, the methods to use online git platform like </w:t>
+      </w:r>
+      <w:proofErr w:type="spellStart"/>
+      <w:r>
+        <w:rPr>
+          <w:rFonts w:ascii="Segoe UI" w:eastAsia="Times New Roman" w:hAnsi="Segoe UI" w:cs="Segoe UI"/>
+          <w:color w:val="08090A"/>
+          <w:sz w:val="30"/>
+          <w:szCs w:val="30"/>
+        </w:rPr>
+        <w:t>Github</w:t>
+      </w:r>
+      <w:proofErr w:type="spellEnd"/>
+      <w:r>
+        <w:rPr>
+          <w:rFonts w:ascii="Segoe UI" w:eastAsia="Times New Roman" w:hAnsi="Segoe UI" w:cs="Segoe UI"/>
+          <w:color w:val="08090A"/>
+          <w:sz w:val="30"/>
+          <w:szCs w:val="30"/>
+        </w:rPr>
+        <w:t>.</w:t>
       </w:r>
     </w:p>
     <w:p>
@@ -95,8 +147,21 @@
           <w:sz w:val="30"/>
           <w:szCs w:val="30"/>
         </w:rPr>
-        <w:t>Git Config :</w:t>
-      </w:r>
+        <w:t xml:space="preserve">Git </w:t>
+      </w:r>
+      <w:proofErr w:type="gramStart"/>
+      <w:r>
+        <w:rPr>
+          <w:rFonts w:ascii="Segoe UI" w:eastAsia="Times New Roman" w:hAnsi="Segoe UI" w:cs="Segoe UI"/>
+          <w:b/>
+          <w:bCs/>
+          <w:color w:val="08090A"/>
+          <w:sz w:val="30"/>
+          <w:szCs w:val="30"/>
+        </w:rPr>
+        <w:t>Config :</w:t>
+      </w:r>
+      <w:proofErr w:type="gramEnd"/>
     </w:p>
     <w:p>
       <w:pPr>
@@ -130,7 +195,27 @@
           <w:sz w:val="30"/>
           <w:szCs w:val="30"/>
         </w:rPr>
-        <w:t> = set user name globally</w:t>
+        <w:t xml:space="preserve"> = set </w:t>
+      </w:r>
+      <w:proofErr w:type="gramStart"/>
+      <w:r>
+        <w:rPr>
+          <w:rFonts w:ascii="Segoe UI" w:eastAsia="Times New Roman" w:hAnsi="Segoe UI" w:cs="Segoe UI"/>
+          <w:color w:val="08090A"/>
+          <w:sz w:val="30"/>
+          <w:szCs w:val="30"/>
+        </w:rPr>
+        <w:t>user name</w:t>
+      </w:r>
+      <w:proofErr w:type="gramEnd"/>
+      <w:r>
+        <w:rPr>
+          <w:rFonts w:ascii="Segoe UI" w:eastAsia="Times New Roman" w:hAnsi="Segoe UI" w:cs="Segoe UI"/>
+          <w:color w:val="08090A"/>
+          <w:sz w:val="30"/>
+          <w:szCs w:val="30"/>
+        </w:rPr>
+        <w:t xml:space="preserve"> globally</w:t>
       </w:r>
     </w:p>
     <w:p>
@@ -156,7 +241,29 @@
           <w:sz w:val="20"/>
           <w:szCs w:val="20"/>
         </w:rPr>
-        <w:t>git config --global user.email EMAIL</w:t>
+        <w:t xml:space="preserve">git config --global </w:t>
+      </w:r>
+      <w:proofErr w:type="spellStart"/>
+      <w:proofErr w:type="gramStart"/>
+      <w:r>
+        <w:rPr>
+          <w:rFonts w:ascii="var(--ff-accent)" w:eastAsia="Times New Roman" w:hAnsi="var(--ff-accent)" w:cs="Courier New"/>
+          <w:color w:val="08090A"/>
+          <w:sz w:val="20"/>
+          <w:szCs w:val="20"/>
+        </w:rPr>
+        <w:t>user.email</w:t>
+      </w:r>
+      <w:proofErr w:type="spellEnd"/>
+      <w:proofErr w:type="gramEnd"/>
+      <w:r>
+        <w:rPr>
+          <w:rFonts w:ascii="var(--ff-accent)" w:eastAsia="Times New Roman" w:hAnsi="var(--ff-accent)" w:cs="Courier New"/>
+          <w:color w:val="08090A"/>
+          <w:sz w:val="20"/>
+          <w:szCs w:val="20"/>
+        </w:rPr>
+        <w:t xml:space="preserve"> EMAIL</w:t>
       </w:r>
       <w:r>
         <w:rPr>
@@ -209,8 +316,21 @@
           <w:sz w:val="20"/>
           <w:szCs w:val="20"/>
         </w:rPr>
-        <w:t>git config user.email</w:t>
-      </w:r>
+        <w:t xml:space="preserve">git config </w:t>
+      </w:r>
+      <w:proofErr w:type="spellStart"/>
+      <w:proofErr w:type="gramStart"/>
+      <w:r>
+        <w:rPr>
+          <w:rFonts w:ascii="var(--ff-accent)" w:eastAsia="Times New Roman" w:hAnsi="var(--ff-accent)" w:cs="Courier New"/>
+          <w:color w:val="08090A"/>
+          <w:sz w:val="20"/>
+          <w:szCs w:val="20"/>
+        </w:rPr>
+        <w:t>user.email</w:t>
+      </w:r>
+      <w:proofErr w:type="spellEnd"/>
+      <w:proofErr w:type="gramEnd"/>
       <w:r>
         <w:rPr>
           <w:rFonts w:ascii="Segoe UI" w:eastAsia="Times New Roman" w:hAnsi="Segoe UI" w:cs="Segoe UI"/>
@@ -267,8 +387,19 @@
           <w:sz w:val="20"/>
           <w:szCs w:val="20"/>
         </w:rPr>
-        <w:t>git init</w:t>
-      </w:r>
+        <w:t xml:space="preserve">git </w:t>
+      </w:r>
+      <w:proofErr w:type="spellStart"/>
+      <w:r>
+        <w:rPr>
+          <w:rFonts w:ascii="var(--ff-accent)" w:eastAsia="Times New Roman" w:hAnsi="var(--ff-accent)" w:cs="Courier New"/>
+          <w:color w:val="08090A"/>
+          <w:sz w:val="20"/>
+          <w:szCs w:val="20"/>
+        </w:rPr>
+        <w:t>init</w:t>
+      </w:r>
+      <w:proofErr w:type="spellEnd"/>
       <w:r>
         <w:rPr>
           <w:rFonts w:ascii="Segoe UI" w:eastAsia="Times New Roman" w:hAnsi="Segoe UI" w:cs="Segoe UI"/>
@@ -354,8 +485,39 @@
           <w:sz w:val="30"/>
           <w:szCs w:val="30"/>
         </w:rPr>
-        <w:t> = to check status , if staged or unstaged</w:t>
-      </w:r>
+        <w:t xml:space="preserve"> = to check </w:t>
+      </w:r>
+      <w:proofErr w:type="gramStart"/>
+      <w:r>
+        <w:rPr>
+          <w:rFonts w:ascii="Segoe UI" w:eastAsia="Times New Roman" w:hAnsi="Segoe UI" w:cs="Segoe UI"/>
+          <w:color w:val="08090A"/>
+          <w:sz w:val="30"/>
+          <w:szCs w:val="30"/>
+        </w:rPr>
+        <w:t>status ,</w:t>
+      </w:r>
+      <w:proofErr w:type="gramEnd"/>
+      <w:r>
+        <w:rPr>
+          <w:rFonts w:ascii="Segoe UI" w:eastAsia="Times New Roman" w:hAnsi="Segoe UI" w:cs="Segoe UI"/>
+          <w:color w:val="08090A"/>
+          <w:sz w:val="30"/>
+          <w:szCs w:val="30"/>
+        </w:rPr>
+        <w:t xml:space="preserve"> if staged or </w:t>
+      </w:r>
+      <w:proofErr w:type="spellStart"/>
+      <w:r>
+        <w:rPr>
+          <w:rFonts w:ascii="Segoe UI" w:eastAsia="Times New Roman" w:hAnsi="Segoe UI" w:cs="Segoe UI"/>
+          <w:color w:val="08090A"/>
+          <w:sz w:val="30"/>
+          <w:szCs w:val="30"/>
+        </w:rPr>
+        <w:t>unstaged</w:t>
+      </w:r>
+      <w:proofErr w:type="spellEnd"/>
     </w:p>
     <w:p>
       <w:pPr>
@@ -447,8 +609,19 @@
           <w:sz w:val="20"/>
           <w:szCs w:val="20"/>
         </w:rPr>
-        <w:t>git add .</w:t>
-      </w:r>
+        <w:t xml:space="preserve">git </w:t>
+      </w:r>
+      <w:proofErr w:type="gramStart"/>
+      <w:r>
+        <w:rPr>
+          <w:rFonts w:ascii="var(--ff-accent)" w:eastAsia="Times New Roman" w:hAnsi="var(--ff-accent)" w:cs="Courier New"/>
+          <w:color w:val="08090A"/>
+          <w:sz w:val="20"/>
+          <w:szCs w:val="20"/>
+        </w:rPr>
+        <w:t>add .</w:t>
+      </w:r>
+      <w:proofErr w:type="gramEnd"/>
       <w:r>
         <w:rPr>
           <w:rFonts w:ascii="Segoe UI" w:eastAsia="Times New Roman" w:hAnsi="Segoe UI" w:cs="Segoe UI"/>
@@ -493,6 +666,7 @@
       </w:pPr>
       <w:bookmarkStart w:id="3" w:name="commiting"/>
       <w:bookmarkEnd w:id="3"/>
+      <w:proofErr w:type="spellStart"/>
       <w:r>
         <w:rPr>
           <w:rFonts w:ascii="Segoe UI" w:eastAsia="Times New Roman" w:hAnsi="Segoe UI" w:cs="Segoe UI"/>
@@ -502,6 +676,7 @@
         </w:rPr>
         <w:t>Commiting</w:t>
       </w:r>
+      <w:proofErr w:type="spellEnd"/>
     </w:p>
     <w:p>
       <w:pPr>
@@ -593,8 +768,19 @@
           <w:sz w:val="20"/>
           <w:szCs w:val="20"/>
         </w:rPr>
-        <w:t>git log --oneline</w:t>
-      </w:r>
+        <w:t>git log --</w:t>
+      </w:r>
+      <w:proofErr w:type="spellStart"/>
+      <w:r>
+        <w:rPr>
+          <w:rFonts w:ascii="var(--ff-accent)" w:eastAsia="Times New Roman" w:hAnsi="var(--ff-accent)" w:cs="Courier New"/>
+          <w:color w:val="08090A"/>
+          <w:sz w:val="20"/>
+          <w:szCs w:val="20"/>
+        </w:rPr>
+        <w:t>oneline</w:t>
+      </w:r>
+      <w:proofErr w:type="spellEnd"/>
       <w:r>
         <w:rPr>
           <w:rFonts w:ascii="Segoe UI" w:eastAsia="Times New Roman" w:hAnsi="Segoe UI" w:cs="Segoe UI"/>
@@ -604,6 +790,152 @@
         </w:rPr>
         <w:t> = shows all the commits in one line each</w:t>
       </w:r>
+    </w:p>
+    <w:p>
+      <w:pPr>
+        <w:shd w:val="clear" w:color="auto" w:fill="FFFFFF"/>
+        <w:spacing w:after="0" w:line="240" w:lineRule="auto"/>
+        <w:rPr>
+          <w:rFonts w:ascii="Segoe UI" w:eastAsia="Times New Roman" w:hAnsi="Segoe UI" w:cs="Segoe UI"/>
+          <w:color w:val="08090A"/>
+          <w:sz w:val="30"/>
+          <w:szCs w:val="30"/>
+        </w:rPr>
+      </w:pPr>
+      <w:r>
+        <w:rPr>
+          <w:rFonts w:ascii="Segoe UI" w:eastAsia="Times New Roman" w:hAnsi="Segoe UI" w:cs="Segoe UI"/>
+          <w:b/>
+          <w:bCs/>
+          <w:color w:val="08090A"/>
+          <w:sz w:val="32"/>
+          <w:szCs w:val="32"/>
+        </w:rPr>
+        <w:lastRenderedPageBreak/>
+        <w:t>How to close commit editor</w:t>
+      </w:r>
+      <w:r>
+        <w:rPr>
+          <w:rFonts w:ascii="Segoe UI" w:eastAsia="Times New Roman" w:hAnsi="Segoe UI" w:cs="Segoe UI"/>
+          <w:color w:val="08090A"/>
+          <w:sz w:val="30"/>
+          <w:szCs w:val="30"/>
+        </w:rPr>
+        <w:t>:</w:t>
+      </w:r>
+    </w:p>
+    <w:p>
+      <w:pPr>
+        <w:shd w:val="clear" w:color="auto" w:fill="FFFFFF"/>
+        <w:spacing w:after="0" w:line="240" w:lineRule="auto"/>
+        <w:rPr>
+          <w:rFonts w:ascii="Segoe UI" w:eastAsia="Times New Roman" w:hAnsi="Segoe UI" w:cs="Segoe UI"/>
+          <w:color w:val="08090A"/>
+          <w:sz w:val="30"/>
+          <w:szCs w:val="30"/>
+        </w:rPr>
+      </w:pPr>
+      <w:r>
+        <w:rPr>
+          <w:rFonts w:ascii="Arial" w:hAnsi="Arial" w:cs="Arial"/>
+          <w:color w:val="242729"/>
+          <w:sz w:val="23"/>
+          <w:szCs w:val="23"/>
+          <w:shd w:val="clear" w:color="auto" w:fill="FFFFFF"/>
+        </w:rPr>
+        <w:t>After </w:t>
+      </w:r>
+      <w:r>
+        <w:rPr>
+          <w:rStyle w:val="HTMLCode"/>
+          <w:rFonts w:ascii="Consolas" w:eastAsiaTheme="minorHAnsi" w:hAnsi="Consolas"/>
+          <w:color w:val="242729"/>
+          <w:bdr w:val="none" w:sz="0" w:space="0" w:color="auto" w:frame="1"/>
+        </w:rPr>
+        <w:t>git commit</w:t>
+      </w:r>
+      <w:r>
+        <w:rPr>
+          <w:rFonts w:ascii="Arial" w:hAnsi="Arial" w:cs="Arial"/>
+          <w:color w:val="242729"/>
+          <w:sz w:val="23"/>
+          <w:szCs w:val="23"/>
+          <w:shd w:val="clear" w:color="auto" w:fill="FFFFFF"/>
+        </w:rPr>
+        <w:t> command, you entered to the editor, so first hit </w:t>
+      </w:r>
+      <w:proofErr w:type="spellStart"/>
+      <w:r>
+        <w:rPr>
+          <w:rStyle w:val="HTMLCode"/>
+          <w:rFonts w:ascii="Consolas" w:eastAsiaTheme="minorHAnsi" w:hAnsi="Consolas"/>
+          <w:color w:val="242729"/>
+          <w:bdr w:val="none" w:sz="0" w:space="0" w:color="auto" w:frame="1"/>
+        </w:rPr>
+        <w:t>i</w:t>
+      </w:r>
+      <w:proofErr w:type="spellEnd"/>
+      <w:r>
+        <w:rPr>
+          <w:rFonts w:ascii="Arial" w:hAnsi="Arial" w:cs="Arial"/>
+          <w:color w:val="242729"/>
+          <w:sz w:val="23"/>
+          <w:szCs w:val="23"/>
+          <w:shd w:val="clear" w:color="auto" w:fill="FFFFFF"/>
+        </w:rPr>
+        <w:t> then start typing. After committing your message hit </w:t>
+      </w:r>
+      <w:r>
+        <w:rPr>
+          <w:rStyle w:val="HTMLCode"/>
+          <w:rFonts w:ascii="Consolas" w:eastAsiaTheme="minorHAnsi" w:hAnsi="Consolas"/>
+          <w:color w:val="242729"/>
+          <w:bdr w:val="none" w:sz="0" w:space="0" w:color="auto" w:frame="1"/>
+        </w:rPr>
+        <w:t>Ctrl + c</w:t>
+      </w:r>
+      <w:r>
+        <w:rPr>
+          <w:rFonts w:ascii="Arial" w:hAnsi="Arial" w:cs="Arial"/>
+          <w:color w:val="242729"/>
+          <w:sz w:val="23"/>
+          <w:szCs w:val="23"/>
+          <w:shd w:val="clear" w:color="auto" w:fill="FFFFFF"/>
+        </w:rPr>
+        <w:t> </w:t>
+      </w:r>
+      <w:proofErr w:type="gramStart"/>
+      <w:r>
+        <w:rPr>
+          <w:rFonts w:ascii="Arial" w:hAnsi="Arial" w:cs="Arial"/>
+          <w:color w:val="242729"/>
+          <w:sz w:val="23"/>
+          <w:szCs w:val="23"/>
+          <w:shd w:val="clear" w:color="auto" w:fill="FFFFFF"/>
+        </w:rPr>
+        <w:t>then </w:t>
+      </w:r>
+      <w:r>
+        <w:rPr>
+          <w:rStyle w:val="HTMLCode"/>
+          <w:rFonts w:ascii="Consolas" w:eastAsiaTheme="minorHAnsi" w:hAnsi="Consolas"/>
+          <w:color w:val="242729"/>
+          <w:bdr w:val="none" w:sz="0" w:space="0" w:color="auto" w:frame="1"/>
+        </w:rPr>
+        <w:t>:</w:t>
+      </w:r>
+      <w:proofErr w:type="spellStart"/>
+      <w:r>
+        <w:rPr>
+          <w:rStyle w:val="HTMLCode"/>
+          <w:rFonts w:ascii="Consolas" w:eastAsiaTheme="minorHAnsi" w:hAnsi="Consolas"/>
+          <w:color w:val="242729"/>
+          <w:bdr w:val="none" w:sz="0" w:space="0" w:color="auto" w:frame="1"/>
+        </w:rPr>
+        <w:t>wq</w:t>
+      </w:r>
+      <w:proofErr w:type="spellEnd"/>
+      <w:proofErr w:type="gramEnd"/>
     </w:p>
     <w:p>
       <w:pPr>
@@ -629,17 +961,38 @@
           <w:sz w:val="30"/>
           <w:szCs w:val="30"/>
         </w:rPr>
-        <w:lastRenderedPageBreak/>
-        <w:t>SPECIAL log</w:t>
-      </w:r>
-      <w:r>
-        <w:rPr>
-          <w:rFonts w:ascii="Segoe UI" w:eastAsia="Times New Roman" w:hAnsi="Segoe UI" w:cs="Segoe UI"/>
-          <w:color w:val="08090A"/>
-          <w:sz w:val="30"/>
-          <w:szCs w:val="30"/>
-        </w:rPr>
-        <w:t xml:space="preserve"> : this will log the info in a nice format (Try it once </w:t>
+        <w:t xml:space="preserve">SPECIAL </w:t>
+      </w:r>
+      <w:proofErr w:type="gramStart"/>
+      <w:r>
+        <w:rPr>
+          <w:rFonts w:ascii="Segoe UI" w:eastAsia="Times New Roman" w:hAnsi="Segoe UI" w:cs="Segoe UI"/>
+          <w:b/>
+          <w:bCs/>
+          <w:color w:val="08090A"/>
+          <w:sz w:val="30"/>
+          <w:szCs w:val="30"/>
+        </w:rPr>
+        <w:t>log</w:t>
+      </w:r>
+      <w:r>
+        <w:rPr>
+          <w:rFonts w:ascii="Segoe UI" w:eastAsia="Times New Roman" w:hAnsi="Segoe UI" w:cs="Segoe UI"/>
+          <w:color w:val="08090A"/>
+          <w:sz w:val="30"/>
+          <w:szCs w:val="30"/>
+        </w:rPr>
+        <w:t> :</w:t>
+      </w:r>
+      <w:proofErr w:type="gramEnd"/>
+      <w:r>
+        <w:rPr>
+          <w:rFonts w:ascii="Segoe UI" w:eastAsia="Times New Roman" w:hAnsi="Segoe UI" w:cs="Segoe UI"/>
+          <w:color w:val="08090A"/>
+          <w:sz w:val="30"/>
+          <w:szCs w:val="30"/>
+        </w:rPr>
+        <w:t xml:space="preserve"> this will log the info in a nice format (Try it once </w:t>
       </w:r>
       <w:r>
         <w:rPr>
@@ -701,7 +1054,127 @@
           <w:sz w:val="24"/>
           <w:szCs w:val="24"/>
         </w:rPr>
-        <w:t xml:space="preserve">git log --graph --pretty=format:'%Cred%h%Creset -%C(yellow)%d%Creset %s %Cgreen(%cr) %C(bold blue)&lt;%an&gt;%Creset' --abbrev-commit     </w:t>
+        <w:t>git log --graph --pretty=format:'%</w:t>
+      </w:r>
+      <w:proofErr w:type="spellStart"/>
+      <w:r>
+        <w:rPr>
+          <w:rFonts w:ascii="var(--ff-accent)" w:eastAsia="Times New Roman" w:hAnsi="var(--ff-accent)" w:cs="Courier New"/>
+          <w:color w:val="08090A"/>
+          <w:sz w:val="24"/>
+          <w:szCs w:val="24"/>
+        </w:rPr>
+        <w:t>Cred%h%Creset</w:t>
+      </w:r>
+      <w:proofErr w:type="spellEnd"/>
+      <w:r>
+        <w:rPr>
+          <w:rFonts w:ascii="var(--ff-accent)" w:eastAsia="Times New Roman" w:hAnsi="var(--ff-accent)" w:cs="Courier New"/>
+          <w:color w:val="08090A"/>
+          <w:sz w:val="24"/>
+          <w:szCs w:val="24"/>
+        </w:rPr>
+        <w:t xml:space="preserve"> -%C(yellow)%</w:t>
+      </w:r>
+      <w:proofErr w:type="spellStart"/>
+      <w:r>
+        <w:rPr>
+          <w:rFonts w:ascii="var(--ff-accent)" w:eastAsia="Times New Roman" w:hAnsi="var(--ff-accent)" w:cs="Courier New"/>
+          <w:color w:val="08090A"/>
+          <w:sz w:val="24"/>
+          <w:szCs w:val="24"/>
+        </w:rPr>
+        <w:t>d%Creset</w:t>
+      </w:r>
+      <w:proofErr w:type="spellEnd"/>
+      <w:r>
+        <w:rPr>
+          <w:rFonts w:ascii="var(--ff-accent)" w:eastAsia="Times New Roman" w:hAnsi="var(--ff-accent)" w:cs="Courier New"/>
+          <w:color w:val="08090A"/>
+          <w:sz w:val="24"/>
+          <w:szCs w:val="24"/>
+        </w:rPr>
+        <w:t xml:space="preserve"> %s %</w:t>
+      </w:r>
+      <w:proofErr w:type="spellStart"/>
+      <w:r>
+        <w:rPr>
+          <w:rFonts w:ascii="var(--ff-accent)" w:eastAsia="Times New Roman" w:hAnsi="var(--ff-accent)" w:cs="Courier New"/>
+          <w:color w:val="08090A"/>
+          <w:sz w:val="24"/>
+          <w:szCs w:val="24"/>
+        </w:rPr>
+        <w:t>Cgreen</w:t>
+      </w:r>
+      <w:proofErr w:type="spellEnd"/>
+      <w:r>
+        <w:rPr>
+          <w:rFonts w:ascii="var(--ff-accent)" w:eastAsia="Times New Roman" w:hAnsi="var(--ff-accent)" w:cs="Courier New"/>
+          <w:color w:val="08090A"/>
+          <w:sz w:val="24"/>
+          <w:szCs w:val="24"/>
+        </w:rPr>
+        <w:t>(%</w:t>
+      </w:r>
+      <w:proofErr w:type="spellStart"/>
+      <w:r>
+        <w:rPr>
+          <w:rFonts w:ascii="var(--ff-accent)" w:eastAsia="Times New Roman" w:hAnsi="var(--ff-accent)" w:cs="Courier New"/>
+          <w:color w:val="08090A"/>
+          <w:sz w:val="24"/>
+          <w:szCs w:val="24"/>
+        </w:rPr>
+        <w:t>cr</w:t>
+      </w:r>
+      <w:proofErr w:type="spellEnd"/>
+      <w:r>
+        <w:rPr>
+          <w:rFonts w:ascii="var(--ff-accent)" w:eastAsia="Times New Roman" w:hAnsi="var(--ff-accent)" w:cs="Courier New"/>
+          <w:color w:val="08090A"/>
+          <w:sz w:val="24"/>
+          <w:szCs w:val="24"/>
+        </w:rPr>
+        <w:t>) %</w:t>
+      </w:r>
+      <w:proofErr w:type="gramStart"/>
+      <w:r>
+        <w:rPr>
+          <w:rFonts w:ascii="var(--ff-accent)" w:eastAsia="Times New Roman" w:hAnsi="var(--ff-accent)" w:cs="Courier New"/>
+          <w:color w:val="08090A"/>
+          <w:sz w:val="24"/>
+          <w:szCs w:val="24"/>
+        </w:rPr>
+        <w:t>C(</w:t>
+      </w:r>
+      <w:proofErr w:type="gramEnd"/>
+      <w:r>
+        <w:rPr>
+          <w:rFonts w:ascii="var(--ff-accent)" w:eastAsia="Times New Roman" w:hAnsi="var(--ff-accent)" w:cs="Courier New"/>
+          <w:color w:val="08090A"/>
+          <w:sz w:val="24"/>
+          <w:szCs w:val="24"/>
+        </w:rPr>
+        <w:t>bold blue)&lt;%an&gt;%</w:t>
+      </w:r>
+      <w:proofErr w:type="spellStart"/>
+      <w:r>
+        <w:rPr>
+          <w:rFonts w:ascii="var(--ff-accent)" w:eastAsia="Times New Roman" w:hAnsi="var(--ff-accent)" w:cs="Courier New"/>
+          <w:color w:val="08090A"/>
+          <w:sz w:val="24"/>
+          <w:szCs w:val="24"/>
+        </w:rPr>
+        <w:t>Creset</w:t>
+      </w:r>
+      <w:proofErr w:type="spellEnd"/>
+      <w:r>
+        <w:rPr>
+          <w:rFonts w:ascii="var(--ff-accent)" w:eastAsia="Times New Roman" w:hAnsi="var(--ff-accent)" w:cs="Courier New"/>
+          <w:color w:val="08090A"/>
+          <w:sz w:val="24"/>
+          <w:szCs w:val="24"/>
+        </w:rPr>
+        <w:t xml:space="preserve">' --abbrev-commit     </w:t>
       </w:r>
     </w:p>
     <w:p>
@@ -813,8 +1286,19 @@
           <w:sz w:val="20"/>
           <w:szCs w:val="20"/>
         </w:rPr>
-        <w:t>git stash apply</w:t>
-      </w:r>
+        <w:t xml:space="preserve">git stash </w:t>
+      </w:r>
+      <w:proofErr w:type="gramStart"/>
+      <w:r>
+        <w:rPr>
+          <w:rFonts w:ascii="var(--ff-accent)" w:eastAsia="Times New Roman" w:hAnsi="var(--ff-accent)" w:cs="Courier New"/>
+          <w:color w:val="08090A"/>
+          <w:sz w:val="20"/>
+          <w:szCs w:val="20"/>
+        </w:rPr>
+        <w:t>apply</w:t>
+      </w:r>
+      <w:proofErr w:type="gramEnd"/>
       <w:r>
         <w:rPr>
           <w:rFonts w:ascii="Segoe UI" w:eastAsia="Times New Roman" w:hAnsi="Segoe UI" w:cs="Segoe UI"/>
@@ -949,7 +1433,27 @@
           <w:sz w:val="30"/>
           <w:szCs w:val="30"/>
         </w:rPr>
-        <w:t> will be the number , which state you want to go back to</w:t>
+        <w:t xml:space="preserve"> will be the </w:t>
+      </w:r>
+      <w:proofErr w:type="gramStart"/>
+      <w:r>
+        <w:rPr>
+          <w:rFonts w:ascii="Segoe UI" w:eastAsia="Times New Roman" w:hAnsi="Segoe UI" w:cs="Segoe UI"/>
+          <w:color w:val="08090A"/>
+          <w:sz w:val="30"/>
+          <w:szCs w:val="30"/>
+        </w:rPr>
+        <w:t>number ,</w:t>
+      </w:r>
+      <w:proofErr w:type="gramEnd"/>
+      <w:r>
+        <w:rPr>
+          <w:rFonts w:ascii="Segoe UI" w:eastAsia="Times New Roman" w:hAnsi="Segoe UI" w:cs="Segoe UI"/>
+          <w:color w:val="08090A"/>
+          <w:sz w:val="30"/>
+          <w:szCs w:val="30"/>
+        </w:rPr>
+        <w:t xml:space="preserve"> which state you want to go back to</w:t>
       </w:r>
     </w:p>
     <w:p>
@@ -1010,7 +1514,27 @@
           <w:sz w:val="20"/>
           <w:szCs w:val="20"/>
         </w:rPr>
-        <w:t>git stash drop ID</w:t>
+        <w:t xml:space="preserve">git stash </w:t>
+      </w:r>
+      <w:proofErr w:type="gramStart"/>
+      <w:r>
+        <w:rPr>
+          <w:rFonts w:ascii="var(--ff-accent)" w:eastAsia="Times New Roman" w:hAnsi="var(--ff-accent)" w:cs="Courier New"/>
+          <w:color w:val="08090A"/>
+          <w:sz w:val="20"/>
+          <w:szCs w:val="20"/>
+        </w:rPr>
+        <w:t>drop</w:t>
+      </w:r>
+      <w:proofErr w:type="gramEnd"/>
+      <w:r>
+        <w:rPr>
+          <w:rFonts w:ascii="var(--ff-accent)" w:eastAsia="Times New Roman" w:hAnsi="var(--ff-accent)" w:cs="Courier New"/>
+          <w:color w:val="08090A"/>
+          <w:sz w:val="20"/>
+          <w:szCs w:val="20"/>
+        </w:rPr>
+        <w:t xml:space="preserve"> ID</w:t>
       </w:r>
       <w:r>
         <w:rPr>
@@ -1126,6 +1650,7 @@
       </w:pPr>
       <w:bookmarkStart w:id="5" w:name="gitignore"/>
       <w:bookmarkEnd w:id="5"/>
+      <w:proofErr w:type="spellStart"/>
       <w:r>
         <w:rPr>
           <w:rFonts w:ascii="Segoe UI" w:eastAsia="Times New Roman" w:hAnsi="Segoe UI" w:cs="Segoe UI"/>
@@ -1135,6 +1660,7 @@
         </w:rPr>
         <w:t>Gitignore</w:t>
       </w:r>
+      <w:proofErr w:type="spellEnd"/>
     </w:p>
     <w:p>
       <w:pPr>
@@ -1151,6 +1677,7 @@
           <w:szCs w:val="30"/>
         </w:rPr>
       </w:pPr>
+      <w:proofErr w:type="gramStart"/>
       <w:r>
         <w:rPr>
           <w:rFonts w:ascii="Segoe UI" w:eastAsia="Times New Roman" w:hAnsi="Segoe UI" w:cs="Segoe UI"/>
@@ -1167,17 +1694,40 @@
           <w:sz w:val="20"/>
           <w:szCs w:val="20"/>
         </w:rPr>
-        <w:t>.gitignore</w:t>
-      </w:r>
-      <w:r>
-        <w:rPr>
-          <w:rFonts w:ascii="Segoe UI" w:eastAsia="Times New Roman" w:hAnsi="Segoe UI" w:cs="Segoe UI"/>
-          <w:color w:val="08090A"/>
-          <w:sz w:val="30"/>
-          <w:szCs w:val="30"/>
-        </w:rPr>
-        <w:t> file can be created , in which you can specify all the folders/files that should not be staged and commited</w:t>
-      </w:r>
+        <w:t>.</w:t>
+      </w:r>
+      <w:proofErr w:type="spellStart"/>
+      <w:r>
+        <w:rPr>
+          <w:rFonts w:ascii="var(--ff-accent)" w:eastAsia="Times New Roman" w:hAnsi="var(--ff-accent)" w:cs="Courier New"/>
+          <w:color w:val="08090A"/>
+          <w:sz w:val="20"/>
+          <w:szCs w:val="20"/>
+        </w:rPr>
+        <w:t>gitignore</w:t>
+      </w:r>
+      <w:proofErr w:type="spellEnd"/>
+      <w:proofErr w:type="gramEnd"/>
+      <w:r>
+        <w:rPr>
+          <w:rFonts w:ascii="Segoe UI" w:eastAsia="Times New Roman" w:hAnsi="Segoe UI" w:cs="Segoe UI"/>
+          <w:color w:val="08090A"/>
+          <w:sz w:val="30"/>
+          <w:szCs w:val="30"/>
+        </w:rPr>
+        <w:t xml:space="preserve"> file can be created , in which you can specify all the folders/files that should not be staged and </w:t>
+      </w:r>
+      <w:proofErr w:type="spellStart"/>
+      <w:r>
+        <w:rPr>
+          <w:rFonts w:ascii="Segoe UI" w:eastAsia="Times New Roman" w:hAnsi="Segoe UI" w:cs="Segoe UI"/>
+          <w:color w:val="08090A"/>
+          <w:sz w:val="30"/>
+          <w:szCs w:val="30"/>
+        </w:rPr>
+        <w:t>commited</w:t>
+      </w:r>
+      <w:proofErr w:type="spellEnd"/>
     </w:p>
     <w:p>
       <w:pPr>
@@ -1201,17 +1751,19 @@
           <w:sz w:val="30"/>
           <w:szCs w:val="30"/>
         </w:rPr>
-        <w:t>For example : </w:t>
-      </w:r>
-      <w:r>
-        <w:rPr>
-          <w:rFonts w:ascii="var(--ff-accent)" w:eastAsia="Times New Roman" w:hAnsi="var(--ff-accent)" w:cs="Courier New"/>
-          <w:color w:val="08090A"/>
-          <w:sz w:val="20"/>
-          <w:szCs w:val="20"/>
-        </w:rPr>
-        <w:t>node_modules/</w:t>
-      </w:r>
+        <w:t xml:space="preserve">For </w:t>
+      </w:r>
+      <w:proofErr w:type="gramStart"/>
+      <w:r>
+        <w:rPr>
+          <w:rFonts w:ascii="Segoe UI" w:eastAsia="Times New Roman" w:hAnsi="Segoe UI" w:cs="Segoe UI"/>
+          <w:color w:val="08090A"/>
+          <w:sz w:val="30"/>
+          <w:szCs w:val="30"/>
+        </w:rPr>
+        <w:t>example :</w:t>
+      </w:r>
+      <w:proofErr w:type="gramEnd"/>
       <w:r>
         <w:rPr>
           <w:rFonts w:ascii="Segoe UI" w:eastAsia="Times New Roman" w:hAnsi="Segoe UI" w:cs="Segoe UI"/>
@@ -1221,15 +1773,55 @@
         </w:rPr>
         <w:t> </w:t>
       </w:r>
-      <w:r>
-        <w:rPr>
-          <w:rFonts w:ascii="var(--ff-accent)" w:eastAsia="Times New Roman" w:hAnsi="var(--ff-accent)" w:cs="Courier New"/>
-          <w:color w:val="08090A"/>
-          <w:sz w:val="20"/>
-          <w:szCs w:val="20"/>
-        </w:rPr>
-        <w:t>.css.map</w:t>
-      </w:r>
+      <w:proofErr w:type="spellStart"/>
+      <w:r>
+        <w:rPr>
+          <w:rFonts w:ascii="var(--ff-accent)" w:eastAsia="Times New Roman" w:hAnsi="var(--ff-accent)" w:cs="Courier New"/>
+          <w:color w:val="08090A"/>
+          <w:sz w:val="20"/>
+          <w:szCs w:val="20"/>
+        </w:rPr>
+        <w:t>node_modules</w:t>
+      </w:r>
+      <w:proofErr w:type="spellEnd"/>
+      <w:r>
+        <w:rPr>
+          <w:rFonts w:ascii="var(--ff-accent)" w:eastAsia="Times New Roman" w:hAnsi="var(--ff-accent)" w:cs="Courier New"/>
+          <w:color w:val="08090A"/>
+          <w:sz w:val="20"/>
+          <w:szCs w:val="20"/>
+        </w:rPr>
+        <w:t>/</w:t>
+      </w:r>
+      <w:r>
+        <w:rPr>
+          <w:rFonts w:ascii="Segoe UI" w:eastAsia="Times New Roman" w:hAnsi="Segoe UI" w:cs="Segoe UI"/>
+          <w:color w:val="08090A"/>
+          <w:sz w:val="30"/>
+          <w:szCs w:val="30"/>
+        </w:rPr>
+        <w:t> </w:t>
+      </w:r>
+      <w:r>
+        <w:rPr>
+          <w:rFonts w:ascii="var(--ff-accent)" w:eastAsia="Times New Roman" w:hAnsi="var(--ff-accent)" w:cs="Courier New"/>
+          <w:color w:val="08090A"/>
+          <w:sz w:val="20"/>
+          <w:szCs w:val="20"/>
+        </w:rPr>
+        <w:t>.</w:t>
+      </w:r>
+      <w:proofErr w:type="spellStart"/>
+      <w:r>
+        <w:rPr>
+          <w:rFonts w:ascii="var(--ff-accent)" w:eastAsia="Times New Roman" w:hAnsi="var(--ff-accent)" w:cs="Courier New"/>
+          <w:color w:val="08090A"/>
+          <w:sz w:val="20"/>
+          <w:szCs w:val="20"/>
+        </w:rPr>
+        <w:t>css.map</w:t>
+      </w:r>
+      <w:proofErr w:type="spellEnd"/>
       <w:r>
         <w:rPr>
           <w:rFonts w:ascii="Segoe UI" w:eastAsia="Times New Roman" w:hAnsi="Segoe UI" w:cs="Segoe UI"/>
@@ -1255,14 +1847,45 @@
           <w:szCs w:val="30"/>
         </w:rPr>
       </w:pPr>
-      <w:r>
-        <w:rPr>
-          <w:rFonts w:ascii="Segoe UI" w:eastAsia="Times New Roman" w:hAnsi="Segoe UI" w:cs="Segoe UI"/>
-          <w:color w:val="08090A"/>
-          <w:sz w:val="30"/>
-          <w:szCs w:val="30"/>
-        </w:rPr>
-        <w:t>It's Good to create a gitignore at the start of Project</w:t>
+      <w:proofErr w:type="gramStart"/>
+      <w:r>
+        <w:rPr>
+          <w:rFonts w:ascii="Segoe UI" w:eastAsia="Times New Roman" w:hAnsi="Segoe UI" w:cs="Segoe UI"/>
+          <w:color w:val="08090A"/>
+          <w:sz w:val="30"/>
+          <w:szCs w:val="30"/>
+        </w:rPr>
+        <w:t>It's</w:t>
+      </w:r>
+      <w:proofErr w:type="gramEnd"/>
+      <w:r>
+        <w:rPr>
+          <w:rFonts w:ascii="Segoe UI" w:eastAsia="Times New Roman" w:hAnsi="Segoe UI" w:cs="Segoe UI"/>
+          <w:color w:val="08090A"/>
+          <w:sz w:val="30"/>
+          <w:szCs w:val="30"/>
+        </w:rPr>
+        <w:t xml:space="preserve"> Good to create a </w:t>
+      </w:r>
+      <w:proofErr w:type="spellStart"/>
+      <w:r>
+        <w:rPr>
+          <w:rFonts w:ascii="Segoe UI" w:eastAsia="Times New Roman" w:hAnsi="Segoe UI" w:cs="Segoe UI"/>
+          <w:color w:val="08090A"/>
+          <w:sz w:val="30"/>
+          <w:szCs w:val="30"/>
+        </w:rPr>
+        <w:t>gitignore</w:t>
+      </w:r>
+      <w:proofErr w:type="spellEnd"/>
+      <w:r>
+        <w:rPr>
+          <w:rFonts w:ascii="Segoe UI" w:eastAsia="Times New Roman" w:hAnsi="Segoe UI" w:cs="Segoe UI"/>
+          <w:color w:val="08090A"/>
+          <w:sz w:val="30"/>
+          <w:szCs w:val="30"/>
+        </w:rPr>
+        <w:t xml:space="preserve"> at the start of Project</w:t>
       </w:r>
     </w:p>
     <w:p>
@@ -1287,8 +1910,39 @@
           <w:sz w:val="30"/>
           <w:szCs w:val="30"/>
         </w:rPr>
-        <w:t>a good gitignore generator for reference :</w:t>
-      </w:r>
+        <w:t xml:space="preserve">a good </w:t>
+      </w:r>
+      <w:proofErr w:type="spellStart"/>
+      <w:r>
+        <w:rPr>
+          <w:rFonts w:ascii="Segoe UI" w:eastAsia="Times New Roman" w:hAnsi="Segoe UI" w:cs="Segoe UI"/>
+          <w:color w:val="08090A"/>
+          <w:sz w:val="30"/>
+          <w:szCs w:val="30"/>
+        </w:rPr>
+        <w:t>gitignore</w:t>
+      </w:r>
+      <w:proofErr w:type="spellEnd"/>
+      <w:r>
+        <w:rPr>
+          <w:rFonts w:ascii="Segoe UI" w:eastAsia="Times New Roman" w:hAnsi="Segoe UI" w:cs="Segoe UI"/>
+          <w:color w:val="08090A"/>
+          <w:sz w:val="30"/>
+          <w:szCs w:val="30"/>
+        </w:rPr>
+        <w:t xml:space="preserve"> generator for </w:t>
+      </w:r>
+      <w:proofErr w:type="gramStart"/>
+      <w:r>
+        <w:rPr>
+          <w:rFonts w:ascii="Segoe UI" w:eastAsia="Times New Roman" w:hAnsi="Segoe UI" w:cs="Segoe UI"/>
+          <w:color w:val="08090A"/>
+          <w:sz w:val="30"/>
+          <w:szCs w:val="30"/>
+        </w:rPr>
+        <w:t>reference :</w:t>
+      </w:r>
+      <w:proofErr w:type="gramEnd"/>
     </w:p>
     <w:p>
       <w:pPr>
@@ -1360,7 +2014,6 @@
           <w:sz w:val="41"/>
           <w:szCs w:val="41"/>
         </w:rPr>
-        <w:lastRenderedPageBreak/>
         <w:t>Reverting &amp; Reset</w:t>
       </w:r>
     </w:p>
@@ -1395,8 +2048,19 @@
           <w:sz w:val="20"/>
           <w:szCs w:val="20"/>
         </w:rPr>
-        <w:t>git log --oneline</w:t>
-      </w:r>
+        <w:t>git log --</w:t>
+      </w:r>
+      <w:proofErr w:type="spellStart"/>
+      <w:r>
+        <w:rPr>
+          <w:rFonts w:ascii="var(--ff-accent)" w:eastAsia="Times New Roman" w:hAnsi="var(--ff-accent)" w:cs="Courier New"/>
+          <w:color w:val="08090A"/>
+          <w:sz w:val="20"/>
+          <w:szCs w:val="20"/>
+        </w:rPr>
+        <w:t>oneline</w:t>
+      </w:r>
+      <w:proofErr w:type="spellEnd"/>
       <w:r>
         <w:rPr>
           <w:rFonts w:ascii="Segoe UI" w:eastAsia="Times New Roman" w:hAnsi="Segoe UI" w:cs="Segoe UI"/>
@@ -1406,6 +2070,7 @@
         </w:rPr>
         <w:t> to see the </w:t>
       </w:r>
+      <w:proofErr w:type="spellStart"/>
       <w:r>
         <w:rPr>
           <w:rFonts w:ascii="Segoe UI" w:eastAsia="Times New Roman" w:hAnsi="Segoe UI" w:cs="Segoe UI"/>
@@ -1417,6 +2082,7 @@
         </w:rPr>
         <w:t>commit_ID</w:t>
       </w:r>
+      <w:proofErr w:type="spellEnd"/>
       <w:r>
         <w:rPr>
           <w:rFonts w:ascii="Segoe UI" w:eastAsia="Times New Roman" w:hAnsi="Segoe UI" w:cs="Segoe UI"/>
@@ -1449,8 +2115,19 @@
           <w:sz w:val="30"/>
           <w:szCs w:val="30"/>
         </w:rPr>
-        <w:t>Checkout commit :</w:t>
-      </w:r>
+        <w:t xml:space="preserve">Checkout </w:t>
+      </w:r>
+      <w:proofErr w:type="gramStart"/>
+      <w:r>
+        <w:rPr>
+          <w:rFonts w:ascii="Segoe UI" w:eastAsia="Times New Roman" w:hAnsi="Segoe UI" w:cs="Segoe UI"/>
+          <w:color w:val="08090A"/>
+          <w:sz w:val="30"/>
+          <w:szCs w:val="30"/>
+        </w:rPr>
+        <w:t>commit :</w:t>
+      </w:r>
+      <w:proofErr w:type="gramEnd"/>
     </w:p>
     <w:p>
       <w:pPr>
@@ -1475,16 +2152,47 @@
           <w:sz w:val="20"/>
           <w:szCs w:val="20"/>
         </w:rPr>
-        <w:t>git checkout commit_ID</w:t>
-      </w:r>
-      <w:r>
-        <w:rPr>
-          <w:rFonts w:ascii="Segoe UI" w:eastAsia="Times New Roman" w:hAnsi="Segoe UI" w:cs="Segoe UI"/>
-          <w:color w:val="08090A"/>
-          <w:sz w:val="30"/>
-          <w:szCs w:val="30"/>
-        </w:rPr>
-        <w:t> = to just check the commit id entered , see it in read only ... changes will not be saved</w:t>
+        <w:t xml:space="preserve">git checkout </w:t>
+      </w:r>
+      <w:proofErr w:type="spellStart"/>
+      <w:r>
+        <w:rPr>
+          <w:rFonts w:ascii="var(--ff-accent)" w:eastAsia="Times New Roman" w:hAnsi="var(--ff-accent)" w:cs="Courier New"/>
+          <w:color w:val="08090A"/>
+          <w:sz w:val="20"/>
+          <w:szCs w:val="20"/>
+        </w:rPr>
+        <w:t>commit_ID</w:t>
+      </w:r>
+      <w:proofErr w:type="spellEnd"/>
+      <w:r>
+        <w:rPr>
+          <w:rFonts w:ascii="Segoe UI" w:eastAsia="Times New Roman" w:hAnsi="Segoe UI" w:cs="Segoe UI"/>
+          <w:color w:val="08090A"/>
+          <w:sz w:val="30"/>
+          <w:szCs w:val="30"/>
+        </w:rPr>
+        <w:t xml:space="preserve"> = to just check the commit id </w:t>
+      </w:r>
+      <w:proofErr w:type="gramStart"/>
+      <w:r>
+        <w:rPr>
+          <w:rFonts w:ascii="Segoe UI" w:eastAsia="Times New Roman" w:hAnsi="Segoe UI" w:cs="Segoe UI"/>
+          <w:color w:val="08090A"/>
+          <w:sz w:val="30"/>
+          <w:szCs w:val="30"/>
+        </w:rPr>
+        <w:t>entered ,</w:t>
+      </w:r>
+      <w:proofErr w:type="gramEnd"/>
+      <w:r>
+        <w:rPr>
+          <w:rFonts w:ascii="Segoe UI" w:eastAsia="Times New Roman" w:hAnsi="Segoe UI" w:cs="Segoe UI"/>
+          <w:color w:val="08090A"/>
+          <w:sz w:val="30"/>
+          <w:szCs w:val="30"/>
+        </w:rPr>
+        <w:t xml:space="preserve"> see it in read only ... changes will not be saved</w:t>
       </w:r>
     </w:p>
     <w:p>
@@ -1544,8 +2252,19 @@
           <w:sz w:val="30"/>
           <w:szCs w:val="30"/>
         </w:rPr>
-        <w:t>Revert commit :</w:t>
-      </w:r>
+        <w:t xml:space="preserve">Revert </w:t>
+      </w:r>
+      <w:proofErr w:type="gramStart"/>
+      <w:r>
+        <w:rPr>
+          <w:rFonts w:ascii="Segoe UI" w:eastAsia="Times New Roman" w:hAnsi="Segoe UI" w:cs="Segoe UI"/>
+          <w:color w:val="08090A"/>
+          <w:sz w:val="30"/>
+          <w:szCs w:val="30"/>
+        </w:rPr>
+        <w:t>commit :</w:t>
+      </w:r>
+      <w:proofErr w:type="gramEnd"/>
     </w:p>
     <w:p>
       <w:pPr>
@@ -1570,8 +2289,19 @@
           <w:sz w:val="20"/>
           <w:szCs w:val="20"/>
         </w:rPr>
-        <w:t>git revert commit_ID</w:t>
-      </w:r>
+        <w:t xml:space="preserve">git revert </w:t>
+      </w:r>
+      <w:proofErr w:type="spellStart"/>
+      <w:r>
+        <w:rPr>
+          <w:rFonts w:ascii="var(--ff-accent)" w:eastAsia="Times New Roman" w:hAnsi="var(--ff-accent)" w:cs="Courier New"/>
+          <w:color w:val="08090A"/>
+          <w:sz w:val="20"/>
+          <w:szCs w:val="20"/>
+        </w:rPr>
+        <w:t>commit_ID</w:t>
+      </w:r>
+      <w:proofErr w:type="spellEnd"/>
       <w:r>
         <w:rPr>
           <w:rFonts w:ascii="Segoe UI" w:eastAsia="Times New Roman" w:hAnsi="Segoe UI" w:cs="Segoe UI"/>
@@ -1604,8 +2334,19 @@
           <w:sz w:val="30"/>
           <w:szCs w:val="30"/>
         </w:rPr>
-        <w:t>Reset Commit :</w:t>
-      </w:r>
+        <w:t xml:space="preserve">Reset </w:t>
+      </w:r>
+      <w:proofErr w:type="gramStart"/>
+      <w:r>
+        <w:rPr>
+          <w:rFonts w:ascii="Segoe UI" w:eastAsia="Times New Roman" w:hAnsi="Segoe UI" w:cs="Segoe UI"/>
+          <w:color w:val="08090A"/>
+          <w:sz w:val="30"/>
+          <w:szCs w:val="30"/>
+        </w:rPr>
+        <w:t>Commit :</w:t>
+      </w:r>
+      <w:proofErr w:type="gramEnd"/>
     </w:p>
     <w:p>
       <w:pPr>
@@ -1630,16 +2371,47 @@
           <w:sz w:val="20"/>
           <w:szCs w:val="20"/>
         </w:rPr>
-        <w:t>git reset commit_ID</w:t>
-      </w:r>
-      <w:r>
-        <w:rPr>
-          <w:rFonts w:ascii="Segoe UI" w:eastAsia="Times New Roman" w:hAnsi="Segoe UI" w:cs="Segoe UI"/>
-          <w:color w:val="08090A"/>
-          <w:sz w:val="30"/>
-          <w:szCs w:val="30"/>
-        </w:rPr>
-        <w:t> = will remove all the commits after the provided id , but the files in local directory will not be touched (therefore you can still commit to original state after doing changes as needed) ... might take you to vim editor (type ":wq" then "Enter" to exit)</w:t>
+        <w:t xml:space="preserve">git reset </w:t>
+      </w:r>
+      <w:proofErr w:type="spellStart"/>
+      <w:r>
+        <w:rPr>
+          <w:rFonts w:ascii="var(--ff-accent)" w:eastAsia="Times New Roman" w:hAnsi="var(--ff-accent)" w:cs="Courier New"/>
+          <w:color w:val="08090A"/>
+          <w:sz w:val="20"/>
+          <w:szCs w:val="20"/>
+        </w:rPr>
+        <w:t>commit_ID</w:t>
+      </w:r>
+      <w:proofErr w:type="spellEnd"/>
+      <w:r>
+        <w:rPr>
+          <w:rFonts w:ascii="Segoe UI" w:eastAsia="Times New Roman" w:hAnsi="Segoe UI" w:cs="Segoe UI"/>
+          <w:color w:val="08090A"/>
+          <w:sz w:val="30"/>
+          <w:szCs w:val="30"/>
+        </w:rPr>
+        <w:t> = will remove all the commits after the provided id , but the files in local directory will not be touched (therefore you can still commit to original state after doing changes as needed) ... might take you to vim editor (type ":</w:t>
+      </w:r>
+      <w:proofErr w:type="spellStart"/>
+      <w:r>
+        <w:rPr>
+          <w:rFonts w:ascii="Segoe UI" w:eastAsia="Times New Roman" w:hAnsi="Segoe UI" w:cs="Segoe UI"/>
+          <w:color w:val="08090A"/>
+          <w:sz w:val="30"/>
+          <w:szCs w:val="30"/>
+        </w:rPr>
+        <w:t>wq</w:t>
+      </w:r>
+      <w:proofErr w:type="spellEnd"/>
+      <w:r>
+        <w:rPr>
+          <w:rFonts w:ascii="Segoe UI" w:eastAsia="Times New Roman" w:hAnsi="Segoe UI" w:cs="Segoe UI"/>
+          <w:color w:val="08090A"/>
+          <w:sz w:val="30"/>
+          <w:szCs w:val="30"/>
+        </w:rPr>
+        <w:t>" then "Enter" to exit)</w:t>
       </w:r>
     </w:p>
     <w:p>
@@ -1665,7 +2437,27 @@
           <w:sz w:val="20"/>
           <w:szCs w:val="20"/>
         </w:rPr>
-        <w:t>git reset commit_ID --hard</w:t>
+        <w:t xml:space="preserve">git reset </w:t>
+      </w:r>
+      <w:proofErr w:type="spellStart"/>
+      <w:r>
+        <w:rPr>
+          <w:rFonts w:ascii="var(--ff-accent)" w:eastAsia="Times New Roman" w:hAnsi="var(--ff-accent)" w:cs="Courier New"/>
+          <w:color w:val="08090A"/>
+          <w:sz w:val="20"/>
+          <w:szCs w:val="20"/>
+        </w:rPr>
+        <w:t>commit_ID</w:t>
+      </w:r>
+      <w:proofErr w:type="spellEnd"/>
+      <w:r>
+        <w:rPr>
+          <w:rFonts w:ascii="var(--ff-accent)" w:eastAsia="Times New Roman" w:hAnsi="var(--ff-accent)" w:cs="Courier New"/>
+          <w:color w:val="08090A"/>
+          <w:sz w:val="20"/>
+          <w:szCs w:val="20"/>
+        </w:rPr>
+        <w:t xml:space="preserve"> --hard</w:t>
       </w:r>
       <w:r>
         <w:rPr>
@@ -1743,7 +2535,27 @@
           <w:sz w:val="30"/>
           <w:szCs w:val="30"/>
         </w:rPr>
-        <w:t>Used to test a new feature or code , by creating a branch .. then merging it to master only if needed</w:t>
+        <w:t xml:space="preserve">Used to test a new feature or </w:t>
+      </w:r>
+      <w:proofErr w:type="gramStart"/>
+      <w:r>
+        <w:rPr>
+          <w:rFonts w:ascii="Segoe UI" w:eastAsia="Times New Roman" w:hAnsi="Segoe UI" w:cs="Segoe UI"/>
+          <w:color w:val="08090A"/>
+          <w:sz w:val="30"/>
+          <w:szCs w:val="30"/>
+        </w:rPr>
+        <w:t>code ,</w:t>
+      </w:r>
+      <w:proofErr w:type="gramEnd"/>
+      <w:r>
+        <w:rPr>
+          <w:rFonts w:ascii="Segoe UI" w:eastAsia="Times New Roman" w:hAnsi="Segoe UI" w:cs="Segoe UI"/>
+          <w:color w:val="08090A"/>
+          <w:sz w:val="30"/>
+          <w:szCs w:val="30"/>
+        </w:rPr>
+        <w:t xml:space="preserve"> by creating a branch .. then merging it to master only if needed</w:t>
       </w:r>
     </w:p>
     <w:p>
@@ -1768,7 +2580,28 @@
           <w:sz w:val="30"/>
           <w:szCs w:val="30"/>
         </w:rPr>
-        <w:t>can be used for multiple developers working on same project .. create different branch for each developer adding their own feature then merging at the end</w:t>
+        <w:lastRenderedPageBreak/>
+        <w:t>can be used for multiple developers working on same project</w:t>
+      </w:r>
+      <w:proofErr w:type="gramStart"/>
+      <w:r>
+        <w:rPr>
+          <w:rFonts w:ascii="Segoe UI" w:eastAsia="Times New Roman" w:hAnsi="Segoe UI" w:cs="Segoe UI"/>
+          <w:color w:val="08090A"/>
+          <w:sz w:val="30"/>
+          <w:szCs w:val="30"/>
+        </w:rPr>
+        <w:t xml:space="preserve"> ..</w:t>
+      </w:r>
+      <w:proofErr w:type="gramEnd"/>
+      <w:r>
+        <w:rPr>
+          <w:rFonts w:ascii="Segoe UI" w:eastAsia="Times New Roman" w:hAnsi="Segoe UI" w:cs="Segoe UI"/>
+          <w:color w:val="08090A"/>
+          <w:sz w:val="30"/>
+          <w:szCs w:val="30"/>
+        </w:rPr>
+        <w:t xml:space="preserve"> create different branch for each developer adding their own feature then merging at the end</w:t>
       </w:r>
     </w:p>
     <w:p>
@@ -1793,8 +2626,19 @@
           <w:sz w:val="20"/>
           <w:szCs w:val="20"/>
         </w:rPr>
-        <w:t>git branch branch_name</w:t>
-      </w:r>
+        <w:t xml:space="preserve">git branch </w:t>
+      </w:r>
+      <w:proofErr w:type="spellStart"/>
+      <w:r>
+        <w:rPr>
+          <w:rFonts w:ascii="var(--ff-accent)" w:eastAsia="Times New Roman" w:hAnsi="var(--ff-accent)" w:cs="Courier New"/>
+          <w:color w:val="08090A"/>
+          <w:sz w:val="20"/>
+          <w:szCs w:val="20"/>
+        </w:rPr>
+        <w:t>branch_name</w:t>
+      </w:r>
+      <w:proofErr w:type="spellEnd"/>
       <w:r>
         <w:rPr>
           <w:rFonts w:ascii="Segoe UI" w:eastAsia="Times New Roman" w:hAnsi="Segoe UI" w:cs="Segoe UI"/>
@@ -1827,7 +2671,6 @@
           <w:sz w:val="20"/>
           <w:szCs w:val="20"/>
         </w:rPr>
-        <w:lastRenderedPageBreak/>
         <w:t>git branch -a</w:t>
       </w:r>
       <w:r>
@@ -1862,8 +2705,19 @@
           <w:sz w:val="20"/>
           <w:szCs w:val="20"/>
         </w:rPr>
-        <w:t>git checkout branch_name</w:t>
-      </w:r>
+        <w:t xml:space="preserve">git checkout </w:t>
+      </w:r>
+      <w:proofErr w:type="spellStart"/>
+      <w:r>
+        <w:rPr>
+          <w:rFonts w:ascii="var(--ff-accent)" w:eastAsia="Times New Roman" w:hAnsi="var(--ff-accent)" w:cs="Courier New"/>
+          <w:color w:val="08090A"/>
+          <w:sz w:val="20"/>
+          <w:szCs w:val="20"/>
+        </w:rPr>
+        <w:t>branch_name</w:t>
+      </w:r>
+      <w:proofErr w:type="spellEnd"/>
       <w:r>
         <w:rPr>
           <w:rFonts w:ascii="Segoe UI" w:eastAsia="Times New Roman" w:hAnsi="Segoe UI" w:cs="Segoe UI"/>
@@ -1896,8 +2750,19 @@
           <w:sz w:val="20"/>
           <w:szCs w:val="20"/>
         </w:rPr>
-        <w:t>git branch -d branch_name</w:t>
-      </w:r>
+        <w:t xml:space="preserve">git branch -d </w:t>
+      </w:r>
+      <w:proofErr w:type="spellStart"/>
+      <w:r>
+        <w:rPr>
+          <w:rFonts w:ascii="var(--ff-accent)" w:eastAsia="Times New Roman" w:hAnsi="var(--ff-accent)" w:cs="Courier New"/>
+          <w:color w:val="08090A"/>
+          <w:sz w:val="20"/>
+          <w:szCs w:val="20"/>
+        </w:rPr>
+        <w:t>branch_name</w:t>
+      </w:r>
+      <w:proofErr w:type="spellEnd"/>
       <w:r>
         <w:rPr>
           <w:rFonts w:ascii="Segoe UI" w:eastAsia="Times New Roman" w:hAnsi="Segoe UI" w:cs="Segoe UI"/>
@@ -1930,8 +2795,19 @@
           <w:sz w:val="20"/>
           <w:szCs w:val="20"/>
         </w:rPr>
-        <w:t>git branch -D branch_name</w:t>
-      </w:r>
+        <w:t xml:space="preserve">git branch -D </w:t>
+      </w:r>
+      <w:proofErr w:type="spellStart"/>
+      <w:r>
+        <w:rPr>
+          <w:rFonts w:ascii="var(--ff-accent)" w:eastAsia="Times New Roman" w:hAnsi="var(--ff-accent)" w:cs="Courier New"/>
+          <w:color w:val="08090A"/>
+          <w:sz w:val="20"/>
+          <w:szCs w:val="20"/>
+        </w:rPr>
+        <w:t>branch_name</w:t>
+      </w:r>
+      <w:proofErr w:type="spellEnd"/>
       <w:r>
         <w:rPr>
           <w:rFonts w:ascii="Segoe UI" w:eastAsia="Times New Roman" w:hAnsi="Segoe UI" w:cs="Segoe UI"/>
@@ -1964,8 +2840,19 @@
           <w:sz w:val="20"/>
           <w:szCs w:val="20"/>
         </w:rPr>
-        <w:t>git checkout -b branch_name</w:t>
-      </w:r>
+        <w:t xml:space="preserve">git checkout -b </w:t>
+      </w:r>
+      <w:proofErr w:type="spellStart"/>
+      <w:r>
+        <w:rPr>
+          <w:rFonts w:ascii="var(--ff-accent)" w:eastAsia="Times New Roman" w:hAnsi="var(--ff-accent)" w:cs="Courier New"/>
+          <w:color w:val="08090A"/>
+          <w:sz w:val="20"/>
+          <w:szCs w:val="20"/>
+        </w:rPr>
+        <w:t>branch_name</w:t>
+      </w:r>
+      <w:proofErr w:type="spellEnd"/>
       <w:r>
         <w:rPr>
           <w:rFonts w:ascii="Segoe UI" w:eastAsia="Times New Roman" w:hAnsi="Segoe UI" w:cs="Segoe UI"/>
@@ -2042,7 +2929,27 @@
           <w:sz w:val="30"/>
           <w:szCs w:val="30"/>
         </w:rPr>
-        <w:t>after completing changes in a branch and commiting them</w:t>
+        <w:t xml:space="preserve">after completing changes in a branch and </w:t>
+      </w:r>
+      <w:proofErr w:type="spellStart"/>
+      <w:r>
+        <w:rPr>
+          <w:rFonts w:ascii="Segoe UI" w:eastAsia="Times New Roman" w:hAnsi="Segoe UI" w:cs="Segoe UI"/>
+          <w:color w:val="08090A"/>
+          <w:sz w:val="30"/>
+          <w:szCs w:val="30"/>
+        </w:rPr>
+        <w:t>commiting</w:t>
+      </w:r>
+      <w:proofErr w:type="spellEnd"/>
+      <w:r>
+        <w:rPr>
+          <w:rFonts w:ascii="Segoe UI" w:eastAsia="Times New Roman" w:hAnsi="Segoe UI" w:cs="Segoe UI"/>
+          <w:color w:val="08090A"/>
+          <w:sz w:val="30"/>
+          <w:szCs w:val="30"/>
+        </w:rPr>
+        <w:t xml:space="preserve"> them</w:t>
       </w:r>
     </w:p>
     <w:p>
@@ -2092,8 +2999,19 @@
           <w:sz w:val="20"/>
           <w:szCs w:val="20"/>
         </w:rPr>
-        <w:t>git merge branch_name</w:t>
-      </w:r>
+        <w:t xml:space="preserve">git merge </w:t>
+      </w:r>
+      <w:proofErr w:type="spellStart"/>
+      <w:r>
+        <w:rPr>
+          <w:rFonts w:ascii="var(--ff-accent)" w:eastAsia="Times New Roman" w:hAnsi="var(--ff-accent)" w:cs="Courier New"/>
+          <w:color w:val="08090A"/>
+          <w:sz w:val="20"/>
+          <w:szCs w:val="20"/>
+        </w:rPr>
+        <w:t>branch_name</w:t>
+      </w:r>
+      <w:proofErr w:type="spellEnd"/>
       <w:r>
         <w:rPr>
           <w:rFonts w:ascii="Segoe UI" w:eastAsia="Times New Roman" w:hAnsi="Segoe UI" w:cs="Segoe UI"/>
@@ -2126,8 +3044,19 @@
           <w:sz w:val="20"/>
           <w:szCs w:val="20"/>
         </w:rPr>
-        <w:t>git merge --squash branch_name</w:t>
-      </w:r>
+        <w:t xml:space="preserve">git merge --squash </w:t>
+      </w:r>
+      <w:proofErr w:type="spellStart"/>
+      <w:r>
+        <w:rPr>
+          <w:rFonts w:ascii="var(--ff-accent)" w:eastAsia="Times New Roman" w:hAnsi="var(--ff-accent)" w:cs="Courier New"/>
+          <w:color w:val="08090A"/>
+          <w:sz w:val="20"/>
+          <w:szCs w:val="20"/>
+        </w:rPr>
+        <w:t>branch_name</w:t>
+      </w:r>
+      <w:proofErr w:type="spellEnd"/>
       <w:r>
         <w:rPr>
           <w:rFonts w:ascii="Segoe UI" w:eastAsia="Times New Roman" w:hAnsi="Segoe UI" w:cs="Segoe UI"/>
@@ -2184,7 +3113,27 @@
           <w:sz w:val="30"/>
           <w:szCs w:val="30"/>
         </w:rPr>
-        <w:t>If Branch's Base (First Commit) is Master's Head (Last Commit) = No Conflict</w:t>
+        <w:t xml:space="preserve">If Branch's Base (First Commit) is </w:t>
+      </w:r>
+      <w:proofErr w:type="gramStart"/>
+      <w:r>
+        <w:rPr>
+          <w:rFonts w:ascii="Segoe UI" w:eastAsia="Times New Roman" w:hAnsi="Segoe UI" w:cs="Segoe UI"/>
+          <w:color w:val="08090A"/>
+          <w:sz w:val="30"/>
+          <w:szCs w:val="30"/>
+        </w:rPr>
+        <w:t>Master's</w:t>
+      </w:r>
+      <w:proofErr w:type="gramEnd"/>
+      <w:r>
+        <w:rPr>
+          <w:rFonts w:ascii="Segoe UI" w:eastAsia="Times New Roman" w:hAnsi="Segoe UI" w:cs="Segoe UI"/>
+          <w:color w:val="08090A"/>
+          <w:sz w:val="30"/>
+          <w:szCs w:val="30"/>
+        </w:rPr>
+        <w:t xml:space="preserve"> Head (Last Commit) = No Conflict</w:t>
       </w:r>
     </w:p>
     <w:p>
@@ -2234,7 +3183,27 @@
           <w:sz w:val="30"/>
           <w:szCs w:val="30"/>
         </w:rPr>
-        <w:t>to solve this , edit the files manually , Solve The Conflicts then ..</w:t>
+        <w:t xml:space="preserve">to solve </w:t>
+      </w:r>
+      <w:proofErr w:type="gramStart"/>
+      <w:r>
+        <w:rPr>
+          <w:rFonts w:ascii="Segoe UI" w:eastAsia="Times New Roman" w:hAnsi="Segoe UI" w:cs="Segoe UI"/>
+          <w:color w:val="08090A"/>
+          <w:sz w:val="30"/>
+          <w:szCs w:val="30"/>
+        </w:rPr>
+        <w:t>this ,</w:t>
+      </w:r>
+      <w:proofErr w:type="gramEnd"/>
+      <w:r>
+        <w:rPr>
+          <w:rFonts w:ascii="Segoe UI" w:eastAsia="Times New Roman" w:hAnsi="Segoe UI" w:cs="Segoe UI"/>
+          <w:color w:val="08090A"/>
+          <w:sz w:val="30"/>
+          <w:szCs w:val="30"/>
+        </w:rPr>
+        <w:t xml:space="preserve"> edit the files manually , Solve The Conflicts then ..</w:t>
       </w:r>
     </w:p>
     <w:p>
@@ -2268,8 +3237,19 @@
           <w:sz w:val="20"/>
           <w:szCs w:val="20"/>
         </w:rPr>
-        <w:t>git add .</w:t>
-      </w:r>
+        <w:t xml:space="preserve">git </w:t>
+      </w:r>
+      <w:proofErr w:type="gramStart"/>
+      <w:r>
+        <w:rPr>
+          <w:rFonts w:ascii="var(--ff-accent)" w:eastAsia="Times New Roman" w:hAnsi="var(--ff-accent)" w:cs="Courier New"/>
+          <w:color w:val="08090A"/>
+          <w:sz w:val="20"/>
+          <w:szCs w:val="20"/>
+        </w:rPr>
+        <w:t>add .</w:t>
+      </w:r>
+      <w:proofErr w:type="gramEnd"/>
       <w:r>
         <w:rPr>
           <w:rFonts w:ascii="Segoe UI" w:eastAsia="Times New Roman" w:hAnsi="Segoe UI" w:cs="Segoe UI"/>
@@ -2375,7 +3355,48 @@
           <w:sz w:val="30"/>
           <w:szCs w:val="30"/>
         </w:rPr>
-        <w:t>Using Git Merge Shows that the Branches Were Added to master , i.e the tree is not inline for all commits</w:t>
+        <w:lastRenderedPageBreak/>
+        <w:t xml:space="preserve">Using Git Merge Shows that the Branches Were Added to </w:t>
+      </w:r>
+      <w:proofErr w:type="gramStart"/>
+      <w:r>
+        <w:rPr>
+          <w:rFonts w:ascii="Segoe UI" w:eastAsia="Times New Roman" w:hAnsi="Segoe UI" w:cs="Segoe UI"/>
+          <w:color w:val="08090A"/>
+          <w:sz w:val="30"/>
+          <w:szCs w:val="30"/>
+        </w:rPr>
+        <w:t>master ,</w:t>
+      </w:r>
+      <w:proofErr w:type="gramEnd"/>
+      <w:r>
+        <w:rPr>
+          <w:rFonts w:ascii="Segoe UI" w:eastAsia="Times New Roman" w:hAnsi="Segoe UI" w:cs="Segoe UI"/>
+          <w:color w:val="08090A"/>
+          <w:sz w:val="30"/>
+          <w:szCs w:val="30"/>
+        </w:rPr>
+        <w:t xml:space="preserve"> </w:t>
+      </w:r>
+      <w:proofErr w:type="spellStart"/>
+      <w:r>
+        <w:rPr>
+          <w:rFonts w:ascii="Segoe UI" w:eastAsia="Times New Roman" w:hAnsi="Segoe UI" w:cs="Segoe UI"/>
+          <w:color w:val="08090A"/>
+          <w:sz w:val="30"/>
+          <w:szCs w:val="30"/>
+        </w:rPr>
+        <w:t>i.e</w:t>
+      </w:r>
+      <w:proofErr w:type="spellEnd"/>
+      <w:r>
+        <w:rPr>
+          <w:rFonts w:ascii="Segoe UI" w:eastAsia="Times New Roman" w:hAnsi="Segoe UI" w:cs="Segoe UI"/>
+          <w:color w:val="08090A"/>
+          <w:sz w:val="30"/>
+          <w:szCs w:val="30"/>
+        </w:rPr>
+        <w:t xml:space="preserve"> the tree is not inline for all commits</w:t>
       </w:r>
     </w:p>
     <w:p>
@@ -2400,8 +3421,27 @@
           <w:sz w:val="30"/>
           <w:szCs w:val="30"/>
         </w:rPr>
-        <w:lastRenderedPageBreak/>
-        <w:t>whereas Git Rebase keeps changing the base, and makes the commit inline , feels like the branch was never there</w:t>
+        <w:t xml:space="preserve">whereas Git Rebase keeps changing the base, and makes the commit </w:t>
+      </w:r>
+      <w:proofErr w:type="gramStart"/>
+      <w:r>
+        <w:rPr>
+          <w:rFonts w:ascii="Segoe UI" w:eastAsia="Times New Roman" w:hAnsi="Segoe UI" w:cs="Segoe UI"/>
+          <w:color w:val="08090A"/>
+          <w:sz w:val="30"/>
+          <w:szCs w:val="30"/>
+        </w:rPr>
+        <w:t>inline ,</w:t>
+      </w:r>
+      <w:proofErr w:type="gramEnd"/>
+      <w:r>
+        <w:rPr>
+          <w:rFonts w:ascii="Segoe UI" w:eastAsia="Times New Roman" w:hAnsi="Segoe UI" w:cs="Segoe UI"/>
+          <w:color w:val="08090A"/>
+          <w:sz w:val="30"/>
+          <w:szCs w:val="30"/>
+        </w:rPr>
+        <w:t xml:space="preserve"> feels like the branch was never there</w:t>
       </w:r>
     </w:p>
     <w:p>
@@ -2469,7 +3509,27 @@
           <w:sz w:val="30"/>
           <w:szCs w:val="30"/>
         </w:rPr>
-        <w:t>Takes the base of master , matches it with every commit of your branch</w:t>
+        <w:t xml:space="preserve">Takes the base of </w:t>
+      </w:r>
+      <w:proofErr w:type="gramStart"/>
+      <w:r>
+        <w:rPr>
+          <w:rFonts w:ascii="Segoe UI" w:eastAsia="Times New Roman" w:hAnsi="Segoe UI" w:cs="Segoe UI"/>
+          <w:color w:val="08090A"/>
+          <w:sz w:val="30"/>
+          <w:szCs w:val="30"/>
+        </w:rPr>
+        <w:t>master ,</w:t>
+      </w:r>
+      <w:proofErr w:type="gramEnd"/>
+      <w:r>
+        <w:rPr>
+          <w:rFonts w:ascii="Segoe UI" w:eastAsia="Times New Roman" w:hAnsi="Segoe UI" w:cs="Segoe UI"/>
+          <w:color w:val="08090A"/>
+          <w:sz w:val="30"/>
+          <w:szCs w:val="30"/>
+        </w:rPr>
+        <w:t xml:space="preserve"> matches it with every commit of your branch</w:t>
       </w:r>
     </w:p>
     <w:p>
@@ -2494,7 +3554,27 @@
           <w:sz w:val="30"/>
           <w:szCs w:val="30"/>
         </w:rPr>
-        <w:t>If The Master is already your base , no need of step 3, 4, 5</w:t>
+        <w:t xml:space="preserve">If The Master is already your </w:t>
+      </w:r>
+      <w:proofErr w:type="gramStart"/>
+      <w:r>
+        <w:rPr>
+          <w:rFonts w:ascii="Segoe UI" w:eastAsia="Times New Roman" w:hAnsi="Segoe UI" w:cs="Segoe UI"/>
+          <w:color w:val="08090A"/>
+          <w:sz w:val="30"/>
+          <w:szCs w:val="30"/>
+        </w:rPr>
+        <w:t>base ,</w:t>
+      </w:r>
+      <w:proofErr w:type="gramEnd"/>
+      <w:r>
+        <w:rPr>
+          <w:rFonts w:ascii="Segoe UI" w:eastAsia="Times New Roman" w:hAnsi="Segoe UI" w:cs="Segoe UI"/>
+          <w:color w:val="08090A"/>
+          <w:sz w:val="30"/>
+          <w:szCs w:val="30"/>
+        </w:rPr>
+        <w:t xml:space="preserve"> no need of step 3, 4, 5</w:t>
       </w:r>
     </w:p>
     <w:p>
@@ -2519,7 +3599,27 @@
           <w:sz w:val="30"/>
           <w:szCs w:val="30"/>
         </w:rPr>
-        <w:t>solve the conflicts , then </w:t>
+        <w:t xml:space="preserve">solve the </w:t>
+      </w:r>
+      <w:proofErr w:type="gramStart"/>
+      <w:r>
+        <w:rPr>
+          <w:rFonts w:ascii="Segoe UI" w:eastAsia="Times New Roman" w:hAnsi="Segoe UI" w:cs="Segoe UI"/>
+          <w:color w:val="08090A"/>
+          <w:sz w:val="30"/>
+          <w:szCs w:val="30"/>
+        </w:rPr>
+        <w:t>conflicts ,</w:t>
+      </w:r>
+      <w:proofErr w:type="gramEnd"/>
+      <w:r>
+        <w:rPr>
+          <w:rFonts w:ascii="Segoe UI" w:eastAsia="Times New Roman" w:hAnsi="Segoe UI" w:cs="Segoe UI"/>
+          <w:color w:val="08090A"/>
+          <w:sz w:val="30"/>
+          <w:szCs w:val="30"/>
+        </w:rPr>
+        <w:t xml:space="preserve"> then </w:t>
       </w:r>
       <w:r>
         <w:rPr>
@@ -2612,7 +3712,27 @@
           <w:sz w:val="30"/>
           <w:szCs w:val="30"/>
         </w:rPr>
-        <w:t>Now The Master's Head is Branch's Base</w:t>
+        <w:t xml:space="preserve">Now </w:t>
+      </w:r>
+      <w:proofErr w:type="gramStart"/>
+      <w:r>
+        <w:rPr>
+          <w:rFonts w:ascii="Segoe UI" w:eastAsia="Times New Roman" w:hAnsi="Segoe UI" w:cs="Segoe UI"/>
+          <w:color w:val="08090A"/>
+          <w:sz w:val="30"/>
+          <w:szCs w:val="30"/>
+        </w:rPr>
+        <w:t>The</w:t>
+      </w:r>
+      <w:proofErr w:type="gramEnd"/>
+      <w:r>
+        <w:rPr>
+          <w:rFonts w:ascii="Segoe UI" w:eastAsia="Times New Roman" w:hAnsi="Segoe UI" w:cs="Segoe UI"/>
+          <w:color w:val="08090A"/>
+          <w:sz w:val="30"/>
+          <w:szCs w:val="30"/>
+        </w:rPr>
+        <w:t xml:space="preserve"> Master's Head is Branch's Base</w:t>
       </w:r>
     </w:p>
     <w:p>
@@ -2671,8 +3791,19 @@
           <w:sz w:val="20"/>
           <w:szCs w:val="20"/>
         </w:rPr>
-        <w:t>git rebase branch_name</w:t>
-      </w:r>
+        <w:t xml:space="preserve">git rebase </w:t>
+      </w:r>
+      <w:proofErr w:type="spellStart"/>
+      <w:r>
+        <w:rPr>
+          <w:rFonts w:ascii="var(--ff-accent)" w:eastAsia="Times New Roman" w:hAnsi="var(--ff-accent)" w:cs="Courier New"/>
+          <w:color w:val="08090A"/>
+          <w:sz w:val="20"/>
+          <w:szCs w:val="20"/>
+        </w:rPr>
+        <w:t>branch_name</w:t>
+      </w:r>
+      <w:proofErr w:type="spellEnd"/>
     </w:p>
     <w:p>
       <w:pPr>
@@ -2723,16 +3854,38 @@
           <w:sz w:val="30"/>
           <w:szCs w:val="30"/>
         </w:rPr>
-        <w:t>NOTE!</w:t>
-      </w:r>
-      <w:r>
-        <w:rPr>
-          <w:rFonts w:ascii="Segoe UI" w:eastAsia="Times New Roman" w:hAnsi="Segoe UI" w:cs="Segoe UI"/>
-          <w:color w:val="08090A"/>
-          <w:sz w:val="30"/>
-          <w:szCs w:val="30"/>
-        </w:rPr>
-        <w:t> : It is specified in the git docs that rebase should not be used in public repos (collaboration) as it can cause major errors and conflicts, it can be used in private repos.</w:t>
+        <w:t>NOTE</w:t>
+      </w:r>
+      <w:proofErr w:type="gramStart"/>
+      <w:r>
+        <w:rPr>
+          <w:rFonts w:ascii="Segoe UI" w:eastAsia="Times New Roman" w:hAnsi="Segoe UI" w:cs="Segoe UI"/>
+          <w:b/>
+          <w:bCs/>
+          <w:color w:val="08090A"/>
+          <w:sz w:val="30"/>
+          <w:szCs w:val="30"/>
+        </w:rPr>
+        <w:t>!</w:t>
+      </w:r>
+      <w:r>
+        <w:rPr>
+          <w:rFonts w:ascii="Segoe UI" w:eastAsia="Times New Roman" w:hAnsi="Segoe UI" w:cs="Segoe UI"/>
+          <w:color w:val="08090A"/>
+          <w:sz w:val="30"/>
+          <w:szCs w:val="30"/>
+        </w:rPr>
+        <w:t> :</w:t>
+      </w:r>
+      <w:proofErr w:type="gramEnd"/>
+      <w:r>
+        <w:rPr>
+          <w:rFonts w:ascii="Segoe UI" w:eastAsia="Times New Roman" w:hAnsi="Segoe UI" w:cs="Segoe UI"/>
+          <w:color w:val="08090A"/>
+          <w:sz w:val="30"/>
+          <w:szCs w:val="30"/>
+        </w:rPr>
+        <w:t xml:space="preserve"> It is specified in the git docs that rebase should not be used in public repos (collaboration) as it can cause major errors and conflicts, it can be used in private repos.</w:t>
       </w:r>
     </w:p>
     <w:p>
@@ -2769,6 +3922,7 @@
       </w:pPr>
       <w:bookmarkStart w:id="11" w:name="github"/>
       <w:bookmarkEnd w:id="11"/>
+      <w:proofErr w:type="spellStart"/>
       <w:r>
         <w:rPr>
           <w:rFonts w:ascii="Segoe UI" w:eastAsia="Times New Roman" w:hAnsi="Segoe UI" w:cs="Segoe UI"/>
@@ -2778,6 +3932,7 @@
         </w:rPr>
         <w:t>Github</w:t>
       </w:r>
+      <w:proofErr w:type="spellEnd"/>
     </w:p>
     <w:p>
       <w:pPr>
@@ -2830,7 +3985,27 @@
           <w:sz w:val="30"/>
           <w:szCs w:val="30"/>
         </w:rPr>
-        <w:t>create a new repo on Github and copy the URL</w:t>
+        <w:t xml:space="preserve">create a new repo on </w:t>
+      </w:r>
+      <w:proofErr w:type="spellStart"/>
+      <w:r>
+        <w:rPr>
+          <w:rFonts w:ascii="Segoe UI" w:eastAsia="Times New Roman" w:hAnsi="Segoe UI" w:cs="Segoe UI"/>
+          <w:color w:val="08090A"/>
+          <w:sz w:val="30"/>
+          <w:szCs w:val="30"/>
+        </w:rPr>
+        <w:t>Github</w:t>
+      </w:r>
+      <w:proofErr w:type="spellEnd"/>
+      <w:r>
+        <w:rPr>
+          <w:rFonts w:ascii="Segoe UI" w:eastAsia="Times New Roman" w:hAnsi="Segoe UI" w:cs="Segoe UI"/>
+          <w:color w:val="08090A"/>
+          <w:sz w:val="30"/>
+          <w:szCs w:val="30"/>
+        </w:rPr>
+        <w:t xml:space="preserve"> and copy the URL</w:t>
       </w:r>
     </w:p>
     <w:p>
@@ -2882,7 +4057,27 @@
           <w:sz w:val="20"/>
           <w:szCs w:val="20"/>
         </w:rPr>
-        <w:t>git push git_url master</w:t>
+        <w:t xml:space="preserve">git push </w:t>
+      </w:r>
+      <w:proofErr w:type="spellStart"/>
+      <w:r>
+        <w:rPr>
+          <w:rFonts w:ascii="var(--ff-accent)" w:eastAsia="Times New Roman" w:hAnsi="var(--ff-accent)" w:cs="Courier New"/>
+          <w:color w:val="08090A"/>
+          <w:sz w:val="20"/>
+          <w:szCs w:val="20"/>
+        </w:rPr>
+        <w:t>git_url</w:t>
+      </w:r>
+      <w:proofErr w:type="spellEnd"/>
+      <w:r>
+        <w:rPr>
+          <w:rFonts w:ascii="var(--ff-accent)" w:eastAsia="Times New Roman" w:hAnsi="var(--ff-accent)" w:cs="Courier New"/>
+          <w:color w:val="08090A"/>
+          <w:sz w:val="20"/>
+          <w:szCs w:val="20"/>
+        </w:rPr>
+        <w:t xml:space="preserve"> master</w:t>
       </w:r>
       <w:r>
         <w:rPr>
@@ -2983,17 +4178,39 @@
           <w:sz w:val="20"/>
           <w:szCs w:val="20"/>
         </w:rPr>
-        <w:t>git remote add origin git_url</w:t>
-      </w:r>
-      <w:r>
-        <w:rPr>
-          <w:rFonts w:ascii="Segoe UI" w:eastAsia="Times New Roman" w:hAnsi="Segoe UI" w:cs="Segoe UI"/>
-          <w:color w:val="08090A"/>
-          <w:sz w:val="30"/>
-          <w:szCs w:val="30"/>
-        </w:rPr>
-        <w:t> = origin can be name of anything else, but origin is the word most commonly used</w:t>
-      </w:r>
+        <w:t xml:space="preserve">git remote add origin </w:t>
+      </w:r>
+      <w:proofErr w:type="spellStart"/>
+      <w:r>
+        <w:rPr>
+          <w:rFonts w:ascii="var(--ff-accent)" w:eastAsia="Times New Roman" w:hAnsi="var(--ff-accent)" w:cs="Courier New"/>
+          <w:color w:val="08090A"/>
+          <w:sz w:val="20"/>
+          <w:szCs w:val="20"/>
+        </w:rPr>
+        <w:t>git_url</w:t>
+      </w:r>
+      <w:proofErr w:type="spellEnd"/>
+      <w:r>
+        <w:rPr>
+          <w:rFonts w:ascii="Segoe UI" w:eastAsia="Times New Roman" w:hAnsi="Segoe UI" w:cs="Segoe UI"/>
+          <w:color w:val="08090A"/>
+          <w:sz w:val="30"/>
+          <w:szCs w:val="30"/>
+        </w:rPr>
+        <w:t xml:space="preserve"> = origin can be name of anything else, but origin is the word </w:t>
+      </w:r>
+      <w:proofErr w:type="gramStart"/>
+      <w:r>
+        <w:rPr>
+          <w:rFonts w:ascii="Segoe UI" w:eastAsia="Times New Roman" w:hAnsi="Segoe UI" w:cs="Segoe UI"/>
+          <w:color w:val="08090A"/>
+          <w:sz w:val="30"/>
+          <w:szCs w:val="30"/>
+        </w:rPr>
+        <w:t>most commonly used</w:t>
+      </w:r>
+      <w:proofErr w:type="gramEnd"/>
     </w:p>
     <w:p>
       <w:pPr>
@@ -3018,6 +4235,7 @@
           <w:sz w:val="20"/>
           <w:szCs w:val="20"/>
         </w:rPr>
+        <w:lastRenderedPageBreak/>
         <w:t>git push origin master</w:t>
       </w:r>
       <w:r>
@@ -3053,7 +4271,6 @@
           <w:sz w:val="20"/>
           <w:szCs w:val="20"/>
         </w:rPr>
-        <w:lastRenderedPageBreak/>
         <w:t>git push -u origin master</w:t>
       </w:r>
       <w:r>
@@ -3063,7 +4280,27 @@
           <w:sz w:val="30"/>
           <w:szCs w:val="30"/>
         </w:rPr>
-        <w:t> = pushes and starts tracking the branch (u don't need to specify it again , ex. if pulling)</w:t>
+        <w:t xml:space="preserve"> = pushes and starts tracking the branch (u don't need to specify it </w:t>
+      </w:r>
+      <w:proofErr w:type="gramStart"/>
+      <w:r>
+        <w:rPr>
+          <w:rFonts w:ascii="Segoe UI" w:eastAsia="Times New Roman" w:hAnsi="Segoe UI" w:cs="Segoe UI"/>
+          <w:color w:val="08090A"/>
+          <w:sz w:val="30"/>
+          <w:szCs w:val="30"/>
+        </w:rPr>
+        <w:t>again ,</w:t>
+      </w:r>
+      <w:proofErr w:type="gramEnd"/>
+      <w:r>
+        <w:rPr>
+          <w:rFonts w:ascii="Segoe UI" w:eastAsia="Times New Roman" w:hAnsi="Segoe UI" w:cs="Segoe UI"/>
+          <w:color w:val="08090A"/>
+          <w:sz w:val="30"/>
+          <w:szCs w:val="30"/>
+        </w:rPr>
+        <w:t xml:space="preserve"> ex. if pulling)</w:t>
       </w:r>
     </w:p>
     <w:p>
@@ -3089,16 +4326,47 @@
           <w:sz w:val="20"/>
           <w:szCs w:val="20"/>
         </w:rPr>
-        <w:t>git clone git_url</w:t>
-      </w:r>
-      <w:r>
-        <w:rPr>
-          <w:rFonts w:ascii="Segoe UI" w:eastAsia="Times New Roman" w:hAnsi="Segoe UI" w:cs="Segoe UI"/>
-          <w:color w:val="08090A"/>
-          <w:sz w:val="30"/>
-          <w:szCs w:val="30"/>
-        </w:rPr>
-        <w:t> = will copy the repo to current directory and also add the origin alias by default</w:t>
+        <w:t xml:space="preserve">git clone </w:t>
+      </w:r>
+      <w:proofErr w:type="spellStart"/>
+      <w:r>
+        <w:rPr>
+          <w:rFonts w:ascii="var(--ff-accent)" w:eastAsia="Times New Roman" w:hAnsi="var(--ff-accent)" w:cs="Courier New"/>
+          <w:color w:val="08090A"/>
+          <w:sz w:val="20"/>
+          <w:szCs w:val="20"/>
+        </w:rPr>
+        <w:t>git_url</w:t>
+      </w:r>
+      <w:proofErr w:type="spellEnd"/>
+      <w:r>
+        <w:rPr>
+          <w:rFonts w:ascii="Segoe UI" w:eastAsia="Times New Roman" w:hAnsi="Segoe UI" w:cs="Segoe UI"/>
+          <w:color w:val="08090A"/>
+          <w:sz w:val="30"/>
+          <w:szCs w:val="30"/>
+        </w:rPr>
+        <w:t xml:space="preserve"> = will copy the repo to current directory </w:t>
+      </w:r>
+      <w:proofErr w:type="gramStart"/>
+      <w:r>
+        <w:rPr>
+          <w:rFonts w:ascii="Segoe UI" w:eastAsia="Times New Roman" w:hAnsi="Segoe UI" w:cs="Segoe UI"/>
+          <w:color w:val="08090A"/>
+          <w:sz w:val="30"/>
+          <w:szCs w:val="30"/>
+        </w:rPr>
+        <w:t>and also</w:t>
+      </w:r>
+      <w:proofErr w:type="gramEnd"/>
+      <w:r>
+        <w:rPr>
+          <w:rFonts w:ascii="Segoe UI" w:eastAsia="Times New Roman" w:hAnsi="Segoe UI" w:cs="Segoe UI"/>
+          <w:color w:val="08090A"/>
+          <w:sz w:val="30"/>
+          <w:szCs w:val="30"/>
+        </w:rPr>
+        <w:t xml:space="preserve"> add the origin alias by default</w:t>
       </w:r>
     </w:p>
     <w:p>
@@ -3124,8 +4392,19 @@
           <w:sz w:val="20"/>
           <w:szCs w:val="20"/>
         </w:rPr>
-        <w:t>git remote -v</w:t>
-      </w:r>
+        <w:t xml:space="preserve">git </w:t>
+      </w:r>
+      <w:proofErr w:type="gramStart"/>
+      <w:r>
+        <w:rPr>
+          <w:rFonts w:ascii="var(--ff-accent)" w:eastAsia="Times New Roman" w:hAnsi="var(--ff-accent)" w:cs="Courier New"/>
+          <w:color w:val="08090A"/>
+          <w:sz w:val="20"/>
+          <w:szCs w:val="20"/>
+        </w:rPr>
+        <w:t>remote -v</w:t>
+      </w:r>
+      <w:proofErr w:type="gramEnd"/>
       <w:r>
         <w:rPr>
           <w:rFonts w:ascii="Segoe UI" w:eastAsia="Times New Roman" w:hAnsi="Segoe UI" w:cs="Segoe UI"/>
@@ -3159,8 +4438,19 @@
           <w:sz w:val="30"/>
           <w:szCs w:val="30"/>
         </w:rPr>
-        <w:t>adding id and password in push\pull :</w:t>
-      </w:r>
+        <w:t>adding id and password in push\</w:t>
+      </w:r>
+      <w:proofErr w:type="gramStart"/>
+      <w:r>
+        <w:rPr>
+          <w:rFonts w:ascii="Segoe UI" w:eastAsia="Times New Roman" w:hAnsi="Segoe UI" w:cs="Segoe UI"/>
+          <w:color w:val="08090A"/>
+          <w:sz w:val="30"/>
+          <w:szCs w:val="30"/>
+        </w:rPr>
+        <w:t>pull :</w:t>
+      </w:r>
+      <w:proofErr w:type="gramEnd"/>
     </w:p>
     <w:p>
       <w:pPr>
@@ -3296,6 +4586,7 @@
           <w:szCs w:val="30"/>
         </w:rPr>
       </w:pPr>
+      <w:proofErr w:type="gramStart"/>
       <w:r>
         <w:rPr>
           <w:rFonts w:ascii="Segoe UI" w:eastAsia="Times New Roman" w:hAnsi="Segoe UI" w:cs="Segoe UI"/>
@@ -3314,7 +4605,17 @@
           <w:sz w:val="30"/>
           <w:szCs w:val="30"/>
         </w:rPr>
-        <w:t> : this can store your password in plain text</w:t>
+        <w:t> :</w:t>
+      </w:r>
+      <w:proofErr w:type="gramEnd"/>
+      <w:r>
+        <w:rPr>
+          <w:rFonts w:ascii="Segoe UI" w:eastAsia="Times New Roman" w:hAnsi="Segoe UI" w:cs="Segoe UI"/>
+          <w:color w:val="08090A"/>
+          <w:sz w:val="30"/>
+          <w:szCs w:val="30"/>
+        </w:rPr>
+        <w:t xml:space="preserve"> this can store your password in plain text</w:t>
       </w:r>
     </w:p>
     <w:p>
@@ -3340,7 +4641,27 @@
           <w:sz w:val="30"/>
           <w:szCs w:val="30"/>
         </w:rPr>
-        <w:t>to avoid this you can remove the password and enter it later</w:t>
+        <w:t xml:space="preserve">to avoid </w:t>
+      </w:r>
+      <w:proofErr w:type="gramStart"/>
+      <w:r>
+        <w:rPr>
+          <w:rFonts w:ascii="Segoe UI" w:eastAsia="Times New Roman" w:hAnsi="Segoe UI" w:cs="Segoe UI"/>
+          <w:color w:val="08090A"/>
+          <w:sz w:val="30"/>
+          <w:szCs w:val="30"/>
+        </w:rPr>
+        <w:t>this</w:t>
+      </w:r>
+      <w:proofErr w:type="gramEnd"/>
+      <w:r>
+        <w:rPr>
+          <w:rFonts w:ascii="Segoe UI" w:eastAsia="Times New Roman" w:hAnsi="Segoe UI" w:cs="Segoe UI"/>
+          <w:color w:val="08090A"/>
+          <w:sz w:val="30"/>
+          <w:szCs w:val="30"/>
+        </w:rPr>
+        <w:t xml:space="preserve"> you can remove the password and enter it later</w:t>
       </w:r>
     </w:p>
     <w:p>
@@ -3440,7 +4761,27 @@
           <w:sz w:val="30"/>
           <w:szCs w:val="30"/>
         </w:rPr>
-        <w:t>Most of the collaboration features are already available on Github, Example</w:t>
+        <w:t xml:space="preserve">Most of the collaboration features are already available on </w:t>
+      </w:r>
+      <w:proofErr w:type="spellStart"/>
+      <w:r>
+        <w:rPr>
+          <w:rFonts w:ascii="Segoe UI" w:eastAsia="Times New Roman" w:hAnsi="Segoe UI" w:cs="Segoe UI"/>
+          <w:color w:val="08090A"/>
+          <w:sz w:val="30"/>
+          <w:szCs w:val="30"/>
+        </w:rPr>
+        <w:t>Github</w:t>
+      </w:r>
+      <w:proofErr w:type="spellEnd"/>
+      <w:r>
+        <w:rPr>
+          <w:rFonts w:ascii="Segoe UI" w:eastAsia="Times New Roman" w:hAnsi="Segoe UI" w:cs="Segoe UI"/>
+          <w:color w:val="08090A"/>
+          <w:sz w:val="30"/>
+          <w:szCs w:val="30"/>
+        </w:rPr>
+        <w:t>, Example</w:t>
       </w:r>
     </w:p>
     <w:p>
@@ -3466,8 +4807,19 @@
           <w:sz w:val="20"/>
           <w:szCs w:val="20"/>
         </w:rPr>
-        <w:t>git pull git_url</w:t>
-      </w:r>
+        <w:t xml:space="preserve">git pull </w:t>
+      </w:r>
+      <w:proofErr w:type="spellStart"/>
+      <w:r>
+        <w:rPr>
+          <w:rFonts w:ascii="var(--ff-accent)" w:eastAsia="Times New Roman" w:hAnsi="var(--ff-accent)" w:cs="Courier New"/>
+          <w:color w:val="08090A"/>
+          <w:sz w:val="20"/>
+          <w:szCs w:val="20"/>
+        </w:rPr>
+        <w:t>git_url</w:t>
+      </w:r>
+      <w:proofErr w:type="spellEnd"/>
       <w:r>
         <w:rPr>
           <w:rFonts w:ascii="Segoe UI" w:eastAsia="Times New Roman" w:hAnsi="Segoe UI" w:cs="Segoe UI"/>
@@ -3527,8 +4879,19 @@
           <w:sz w:val="20"/>
           <w:szCs w:val="20"/>
         </w:rPr>
-        <w:t>git push origin branch_name</w:t>
-      </w:r>
+        <w:t xml:space="preserve">git push origin </w:t>
+      </w:r>
+      <w:proofErr w:type="spellStart"/>
+      <w:r>
+        <w:rPr>
+          <w:rFonts w:ascii="var(--ff-accent)" w:eastAsia="Times New Roman" w:hAnsi="var(--ff-accent)" w:cs="Courier New"/>
+          <w:color w:val="08090A"/>
+          <w:sz w:val="20"/>
+          <w:szCs w:val="20"/>
+        </w:rPr>
+        <w:t>branch_name</w:t>
+      </w:r>
+      <w:proofErr w:type="spellEnd"/>
       <w:r>
         <w:rPr>
           <w:rFonts w:ascii="Segoe UI" w:eastAsia="Times New Roman" w:hAnsi="Segoe UI" w:cs="Segoe UI"/>
@@ -3743,6 +5106,7 @@
           <w:sz w:val="30"/>
           <w:szCs w:val="30"/>
         </w:rPr>
+        <w:lastRenderedPageBreak/>
         <w:t>to contribute to an open source project</w:t>
       </w:r>
     </w:p>
@@ -3769,8 +5133,27 @@
           <w:sz w:val="30"/>
           <w:szCs w:val="30"/>
         </w:rPr>
-        <w:lastRenderedPageBreak/>
-        <w:t>click on fork , which will copy the repo to your account</w:t>
+        <w:t xml:space="preserve">click on </w:t>
+      </w:r>
+      <w:proofErr w:type="gramStart"/>
+      <w:r>
+        <w:rPr>
+          <w:rFonts w:ascii="Segoe UI" w:eastAsia="Times New Roman" w:hAnsi="Segoe UI" w:cs="Segoe UI"/>
+          <w:color w:val="08090A"/>
+          <w:sz w:val="30"/>
+          <w:szCs w:val="30"/>
+        </w:rPr>
+        <w:t>fork ,</w:t>
+      </w:r>
+      <w:proofErr w:type="gramEnd"/>
+      <w:r>
+        <w:rPr>
+          <w:rFonts w:ascii="Segoe UI" w:eastAsia="Times New Roman" w:hAnsi="Segoe UI" w:cs="Segoe UI"/>
+          <w:color w:val="08090A"/>
+          <w:sz w:val="30"/>
+          <w:szCs w:val="30"/>
+        </w:rPr>
+        <w:t xml:space="preserve"> which will copy the repo to your account</w:t>
       </w:r>
     </w:p>
     <w:p>
@@ -3796,7 +5179,27 @@
           <w:sz w:val="30"/>
           <w:szCs w:val="30"/>
         </w:rPr>
-        <w:t>make changes by pulling the repo, then push it ( this will happen on your account )</w:t>
+        <w:t xml:space="preserve">make changes by pulling the repo, then push it </w:t>
+      </w:r>
+      <w:proofErr w:type="gramStart"/>
+      <w:r>
+        <w:rPr>
+          <w:rFonts w:ascii="Segoe UI" w:eastAsia="Times New Roman" w:hAnsi="Segoe UI" w:cs="Segoe UI"/>
+          <w:color w:val="08090A"/>
+          <w:sz w:val="30"/>
+          <w:szCs w:val="30"/>
+        </w:rPr>
+        <w:t>( this</w:t>
+      </w:r>
+      <w:proofErr w:type="gramEnd"/>
+      <w:r>
+        <w:rPr>
+          <w:rFonts w:ascii="Segoe UI" w:eastAsia="Times New Roman" w:hAnsi="Segoe UI" w:cs="Segoe UI"/>
+          <w:color w:val="08090A"/>
+          <w:sz w:val="30"/>
+          <w:szCs w:val="30"/>
+        </w:rPr>
+        <w:t xml:space="preserve"> will happen on your account )</w:t>
       </w:r>
     </w:p>
     <w:p>

</xml_diff>